<commit_message>
PRL: projekt2 doc src added
</commit_message>
<xml_diff>
--- a/mis/2mis/prl/projekt2/xaubre02.docx
+++ b/mis/2mis/prl/projekt2/xaubre02.docx
@@ -325,7 +325,25 @@
         <w:t xml:space="preserve">obecný průchod binárním stromem. </w:t>
       </w:r>
       <w:r>
-        <w:t>Pro tento průchod je potřeba mít orientovaný graf. Ten z daného stromu získáme nahrazením každé hrany (u, v) dvěmi orientovanými hranami &lt;u, v&gt; a &lt;v, u&gt;. Tím získáme Eulerovský graf, který obsahuje orientovanou kružnici, která prochází ka</w:t>
+        <w:t xml:space="preserve">Pro tento průchod je potřeba mít orientovaný graf. Ten z daného stromu získáme nahrazením každé hrany (u, v) dvěmi orientovanými hranami </w:t>
+      </w:r>
+      <w:r>
+        <w:rPr>
+          <w:i/>
+        </w:rPr>
+        <w:t>&lt;u, v&gt;</w:t>
+      </w:r>
+      <w:r>
+        <w:t xml:space="preserve"> a </w:t>
+      </w:r>
+      <w:r>
+        <w:rPr>
+          <w:i/>
+        </w:rPr>
+        <w:t>&lt;v, u&gt;</w:t>
+      </w:r>
+      <w:r>
+        <w:t>. Tím získáme Eulerovský graf, který obsahuje orientovanou kružnici, která prochází ka</w:t>
       </w:r>
       <w:r>
         <w:t>ž</w:t>
@@ -334,13 +352,7 @@
         <w:t xml:space="preserve">dou hranu právě jednou. </w:t>
       </w:r>
       <w:r>
-        <w:t>S</w:t>
-      </w:r>
-      <w:r>
-        <w:t>peciálními případy Eulerovy cesty</w:t>
-      </w:r>
-      <w:r>
-        <w:t xml:space="preserve"> jsou n</w:t>
+        <w:t>Speciálními případy Eulerovy cesty jsou n</w:t>
       </w:r>
       <w:r>
         <w:t>apříklad průchody preorder, inorder a postorder.</w:t>
@@ -356,7 +368,13 @@
         <w:t xml:space="preserve">2.2   </w:t>
       </w:r>
       <w:r>
-        <w:t>Suma prefixů</w:t>
+        <w:t xml:space="preserve">Suma </w:t>
+      </w:r>
+      <w:r>
+        <w:t>suf</w:t>
+      </w:r>
+      <w:r>
+        <w:t>fixů</w:t>
       </w:r>
     </w:p>
     <w:p>
@@ -371,7 +389,19 @@
         <w:rPr>
           <w:sz w:val="24"/>
         </w:rPr>
-        <w:t>Suma prefixů je operace</w:t>
+        <w:t xml:space="preserve">Suma </w:t>
+      </w:r>
+      <w:r>
+        <w:rPr>
+          <w:sz w:val="24"/>
+        </w:rPr>
+        <w:t>suf</w:t>
+      </w:r>
+      <w:r>
+        <w:rPr>
+          <w:sz w:val="24"/>
+        </w:rPr>
+        <w:t>fixů je operace</w:t>
       </w:r>
       <w:r>
         <w:rPr>
@@ -507,22 +537,7 @@
           <w:i/>
           <w:sz w:val="24"/>
         </w:rPr>
-        <w:t>a</w:t>
-      </w:r>
-      <w:r>
-        <w:rPr>
-          <w:i/>
-          <w:sz w:val="24"/>
-          <w:vertAlign w:val="subscript"/>
-        </w:rPr>
-        <w:t>0</w:t>
-      </w:r>
-      <w:r>
-        <w:rPr>
-          <w:i/>
-          <w:sz w:val="24"/>
-        </w:rPr>
-        <w:t>, (a</w:t>
+        <w:t>(a</w:t>
       </w:r>
       <w:r>
         <w:rPr>
@@ -546,7 +561,22 @@
           <w:sz w:val="18"/>
           <w:szCs w:val="42"/>
         </w:rPr>
-        <w:t>⊕</w:t>
+        <w:t>⊕ </w:t>
+      </w:r>
+      <w:r>
+        <w:rPr>
+          <w:i/>
+          <w:sz w:val="24"/>
+        </w:rPr>
+        <w:t>a</w:t>
+      </w:r>
+      <w:r>
+        <w:rPr>
+          <w:i/>
+          <w:sz w:val="24"/>
+          <w:vertAlign w:val="subscript"/>
+        </w:rPr>
+        <w:t>1 </w:t>
       </w:r>
       <w:r>
         <w:rPr>
@@ -555,51 +585,14 @@
           <w:sz w:val="18"/>
           <w:szCs w:val="42"/>
         </w:rPr>
-        <w:t> </w:t>
-      </w:r>
-      <w:r>
-        <w:rPr>
-          <w:i/>
-          <w:sz w:val="24"/>
-        </w:rPr>
-        <w:t>a</w:t>
-      </w:r>
-      <w:r>
-        <w:rPr>
-          <w:i/>
-          <w:sz w:val="24"/>
-          <w:vertAlign w:val="subscript"/>
-        </w:rPr>
-        <w:t>1</w:t>
-      </w:r>
-      <w:r>
-        <w:rPr>
-          <w:i/>
-          <w:sz w:val="24"/>
-        </w:rPr>
-        <w:t>), ... (</w:t>
-      </w:r>
-      <w:r>
-        <w:rPr>
-          <w:i/>
-          <w:sz w:val="24"/>
-        </w:rPr>
-        <w:t>a</w:t>
-      </w:r>
-      <w:r>
-        <w:rPr>
-          <w:i/>
-          <w:sz w:val="24"/>
-          <w:vertAlign w:val="subscript"/>
-        </w:rPr>
-        <w:t>0</w:t>
-      </w:r>
-      <w:r>
-        <w:rPr>
-          <w:i/>
-          <w:sz w:val="24"/>
-        </w:rPr>
-        <w:t> </w:t>
+        <w:t>⊕ </w:t>
+      </w:r>
+      <w:r>
+        <w:rPr>
+          <w:i/>
+          <w:sz w:val="24"/>
+        </w:rPr>
+        <w:t>... </w:t>
       </w:r>
       <w:r>
         <w:rPr>
@@ -623,7 +616,43 @@
           <w:sz w:val="24"/>
           <w:vertAlign w:val="subscript"/>
         </w:rPr>
-        <w:t>1 </w:t>
+        <w:t>n-1</w:t>
+      </w:r>
+      <w:r>
+        <w:rPr>
+          <w:i/>
+          <w:sz w:val="24"/>
+        </w:rPr>
+        <w:t>)</w:t>
+      </w:r>
+      <w:r>
+        <w:rPr>
+          <w:i/>
+          <w:sz w:val="24"/>
+        </w:rPr>
+        <w:t xml:space="preserve">, ... </w:t>
+      </w:r>
+      <w:r>
+        <w:rPr>
+          <w:i/>
+          <w:sz w:val="24"/>
+        </w:rPr>
+        <w:t>(a</w:t>
+      </w:r>
+      <w:r>
+        <w:rPr>
+          <w:i/>
+          <w:sz w:val="24"/>
+          <w:vertAlign w:val="subscript"/>
+        </w:rPr>
+        <w:t>n-3</w:t>
+      </w:r>
+      <w:r>
+        <w:rPr>
+          <w:i/>
+          <w:sz w:val="24"/>
+        </w:rPr>
+        <w:t> </w:t>
       </w:r>
       <w:r>
         <w:rPr>
@@ -639,7 +668,98 @@
           <w:i/>
           <w:sz w:val="24"/>
         </w:rPr>
-        <w:t>... </w:t>
+        <w:t>a</w:t>
+      </w:r>
+      <w:r>
+        <w:rPr>
+          <w:i/>
+          <w:sz w:val="24"/>
+          <w:vertAlign w:val="subscript"/>
+        </w:rPr>
+        <w:t>n-2</w:t>
+      </w:r>
+      <w:r>
+        <w:rPr>
+          <w:i/>
+          <w:sz w:val="24"/>
+        </w:rPr>
+        <w:t>)</w:t>
+      </w:r>
+      <w:r>
+        <w:rPr>
+          <w:i/>
+          <w:sz w:val="24"/>
+        </w:rPr>
+        <w:t xml:space="preserve">, </w:t>
+      </w:r>
+      <w:r>
+        <w:rPr>
+          <w:i/>
+          <w:sz w:val="24"/>
+        </w:rPr>
+        <w:t>a</w:t>
+      </w:r>
+      <w:r>
+        <w:rPr>
+          <w:i/>
+          <w:sz w:val="24"/>
+          <w:vertAlign w:val="subscript"/>
+        </w:rPr>
+        <w:t>n-1</w:t>
+      </w:r>
+      <w:r>
+        <w:rPr>
+          <w:sz w:val="24"/>
+        </w:rPr>
+        <w:t xml:space="preserve">]. </w:t>
+      </w:r>
+      <w:r>
+        <w:rPr>
+          <w:sz w:val="24"/>
+        </w:rPr>
+        <w:t xml:space="preserve">Tedy </w:t>
+      </w:r>
+      <w:r>
+        <w:rPr>
+          <w:i/>
+          <w:sz w:val="24"/>
+        </w:rPr>
+        <w:t>i-tý</w:t>
+      </w:r>
+      <w:r>
+        <w:rPr>
+          <w:sz w:val="24"/>
+        </w:rPr>
+        <w:t xml:space="preserve"> prvek ve výsledné posloupnosti se vypočítá následovně: </w:t>
+      </w:r>
+      <w:r>
+        <w:rPr>
+          <w:i/>
+          <w:sz w:val="24"/>
+        </w:rPr>
+        <w:t>y</w:t>
+      </w:r>
+      <w:r>
+        <w:rPr>
+          <w:i/>
+          <w:sz w:val="24"/>
+          <w:vertAlign w:val="subscript"/>
+        </w:rPr>
+        <w:t>i</w:t>
+      </w:r>
+      <w:r>
+        <w:rPr>
+          <w:i/>
+          <w:sz w:val="24"/>
+        </w:rPr>
+        <w:t> =</w:t>
+      </w:r>
+      <w:r>
+        <w:rPr>
+          <w:i/>
+          <w:sz w:val="24"/>
+        </w:rPr>
+        <w:t> </w:t>
       </w:r>
       <w:r>
         <w:rPr>
@@ -648,7 +768,29 @@
           <w:sz w:val="18"/>
           <w:szCs w:val="42"/>
         </w:rPr>
-        <w:t>⊕</w:t>
+        <w:t> </w:t>
+      </w:r>
+      <w:r>
+        <w:rPr>
+          <w:i/>
+          <w:sz w:val="24"/>
+        </w:rPr>
+        <w:t>x</w:t>
+      </w:r>
+      <w:r>
+        <w:rPr>
+          <w:i/>
+          <w:sz w:val="24"/>
+          <w:vertAlign w:val="subscript"/>
+        </w:rPr>
+        <w:t>i</w:t>
+      </w:r>
+      <w:r>
+        <w:rPr>
+          <w:i/>
+          <w:sz w:val="24"/>
+        </w:rPr>
+        <w:t> </w:t>
       </w:r>
       <w:r>
         <w:rPr>
@@ -657,91 +799,7 @@
           <w:sz w:val="18"/>
           <w:szCs w:val="42"/>
         </w:rPr>
-        <w:t> </w:t>
-      </w:r>
-      <w:r>
-        <w:rPr>
-          <w:i/>
-          <w:sz w:val="24"/>
-        </w:rPr>
-        <w:t>a</w:t>
-      </w:r>
-      <w:r>
-        <w:rPr>
-          <w:i/>
-          <w:sz w:val="24"/>
-          <w:vertAlign w:val="subscript"/>
-        </w:rPr>
-        <w:t>n-1</w:t>
-      </w:r>
-      <w:r>
-        <w:rPr>
-          <w:i/>
-          <w:sz w:val="24"/>
-        </w:rPr>
-        <w:t>)</w:t>
-      </w:r>
-      <w:r>
-        <w:rPr>
-          <w:sz w:val="24"/>
-        </w:rPr>
-        <w:t xml:space="preserve">]. </w:t>
-      </w:r>
-      <w:r>
-        <w:rPr>
-          <w:sz w:val="24"/>
-        </w:rPr>
-        <w:t xml:space="preserve">Tedy </w:t>
-      </w:r>
-      <w:r>
-        <w:rPr>
-          <w:i/>
-          <w:sz w:val="24"/>
-        </w:rPr>
-        <w:t>i-tý</w:t>
-      </w:r>
-      <w:r>
-        <w:rPr>
-          <w:sz w:val="24"/>
-        </w:rPr>
-        <w:t xml:space="preserve"> prvek ve výsledné posloupnosti se vypočítá následovně: </w:t>
-      </w:r>
-      <w:r>
-        <w:rPr>
-          <w:i/>
-          <w:sz w:val="24"/>
-        </w:rPr>
-        <w:t>y</w:t>
-      </w:r>
-      <w:r>
-        <w:rPr>
-          <w:i/>
-          <w:sz w:val="24"/>
-          <w:vertAlign w:val="subscript"/>
-        </w:rPr>
-        <w:t>i</w:t>
-      </w:r>
-      <w:r>
-        <w:rPr>
-          <w:i/>
-          <w:sz w:val="24"/>
-        </w:rPr>
-        <w:t> = y</w:t>
-      </w:r>
-      <w:r>
-        <w:rPr>
-          <w:i/>
-          <w:sz w:val="24"/>
-          <w:vertAlign w:val="subscript"/>
-        </w:rPr>
-        <w:t>i-1</w:t>
-      </w:r>
-      <w:r>
-        <w:rPr>
-          <w:i/>
-          <w:sz w:val="24"/>
-        </w:rPr>
-        <w:t> </w:t>
+        <w:t>⊕</w:t>
       </w:r>
       <w:r>
         <w:rPr>
@@ -750,15 +808,6 @@
           <w:sz w:val="18"/>
           <w:szCs w:val="42"/>
         </w:rPr>
-        <w:t>⊕</w:t>
-      </w:r>
-      <w:r>
-        <w:rPr>
-          <w:rFonts w:ascii="Cambria Math" w:hAnsi="Cambria Math" w:cs="Cambria Math"/>
-          <w:i/>
-          <w:sz w:val="18"/>
-          <w:szCs w:val="42"/>
-        </w:rPr>
         <w:t> </w:t>
       </w:r>
       <w:r>
@@ -766,7 +815,7 @@
           <w:i/>
           <w:sz w:val="24"/>
         </w:rPr>
-        <w:t>x</w:t>
+        <w:t>y</w:t>
       </w:r>
       <w:r>
         <w:rPr>
@@ -778,6 +827,22 @@
       </w:r>
       <w:r>
         <w:rPr>
+          <w:i/>
+          <w:sz w:val="24"/>
+          <w:vertAlign w:val="subscript"/>
+        </w:rPr>
+        <w:t>+</w:t>
+      </w:r>
+      <w:r>
+        <w:rPr>
+          <w:i/>
+          <w:sz w:val="24"/>
+          <w:vertAlign w:val="subscript"/>
+        </w:rPr>
+        <w:t>1</w:t>
+      </w:r>
+      <w:r>
+        <w:rPr>
           <w:sz w:val="24"/>
         </w:rPr>
         <w:t xml:space="preserve">. </w:t>
@@ -792,7 +857,25 @@
         <w:rPr>
           <w:sz w:val="24"/>
         </w:rPr>
-        <w:t xml:space="preserve">oužívá například v lexikální analýze, pro implementaci řadících algoritmů radix sort a quick sort, ale také pro implementaci některých stromových operací, jako například </w:t>
+        <w:t>oužívá například</w:t>
+      </w:r>
+      <w:r>
+        <w:rPr>
+          <w:sz w:val="24"/>
+        </w:rPr>
+        <w:t xml:space="preserve"> </w:t>
+      </w:r>
+      <w:r>
+        <w:rPr>
+          <w:sz w:val="24"/>
+        </w:rPr>
+        <w:t xml:space="preserve">pro implementaci některých stromových operací, </w:t>
+      </w:r>
+      <w:r>
+        <w:rPr>
+          <w:sz w:val="24"/>
+        </w:rPr>
+        <w:t xml:space="preserve">v našem případě </w:t>
       </w:r>
       <w:r>
         <w:rPr>
@@ -825,6 +908,7 @@
         <w:spacing w:before="240" w:after="120"/>
         <w:ind w:left="357"/>
       </w:pPr>
+      <w:bookmarkStart w:id="1" w:name="_Ref6240681"/>
       <w:r>
         <w:t xml:space="preserve">2.3   </w:t>
       </w:r>
@@ -837,6 +921,7 @@
       <w:r>
         <w:t xml:space="preserve"> vrcholu</w:t>
       </w:r>
+      <w:bookmarkEnd w:id="1"/>
     </w:p>
     <w:p>
       <w:pPr>
@@ -863,13 +948,7 @@
         <w:rPr>
           <w:sz w:val="24"/>
         </w:rPr>
-        <w:t>v</w:t>
-      </w:r>
-      <w:r>
-        <w:rPr>
-          <w:sz w:val="24"/>
-        </w:rPr>
-        <w:t xml:space="preserve">ýpočet </w:t>
+        <w:t xml:space="preserve">výpočet </w:t>
       </w:r>
       <w:r>
         <w:rPr>
@@ -923,7 +1002,7 @@
         <w:rPr>
           <w:sz w:val="24"/>
         </w:rPr>
-        <w:t xml:space="preserve">kořene k danému vrcholu nebo také rozdíl počtu zpětných a dopředných hran na zbytku Eulerovy cesty od daného vrcholu zpět ke kořeni. </w:t>
+        <w:t xml:space="preserve">kořene k danému vrcholu nebo také rozdíl počtu zpětných a dopředných hran na zbytku Eulerovy cesty od daného vrcholu ke kořeni. </w:t>
       </w:r>
       <w:r>
         <w:rPr>
@@ -945,15 +1024,205 @@
         <w:rPr>
           <w:sz w:val="24"/>
         </w:rPr>
-        <w:t xml:space="preserve">Při výpočtu postupuje tak, že v prvním kroce ohodnotí každou hranu orientovaného grafu. Pokud se jedná o dopřednou hranu, přiřadí ji hodnotu -1, pokud se jedná o zpětnou hranu, přiřadí ji hodnotu </w:t>
-      </w:r>
-      <w:bookmarkStart w:id="1" w:name="_GoBack"/>
-      <w:bookmarkEnd w:id="1"/>
-      <w:r>
-        <w:rPr>
-          <w:sz w:val="24"/>
-        </w:rPr>
-        <w:t>1.</w:t>
+        <w:t xml:space="preserve">Při výpočtu postupuje tak, že v prvním kroce ohodnotí každou hranu orientovaného grafu. Pokud se jedná o dopřednou hranu, přiřadí ji hodnotu </w:t>
+      </w:r>
+      <w:r>
+        <w:rPr>
+          <w:i/>
+          <w:sz w:val="24"/>
+        </w:rPr>
+        <w:t>-1</w:t>
+      </w:r>
+      <w:r>
+        <w:rPr>
+          <w:sz w:val="24"/>
+        </w:rPr>
+        <w:t xml:space="preserve">, pokud se jedná o zpětnou hranu, přiřadí ji hodnotu </w:t>
+      </w:r>
+      <w:r>
+        <w:rPr>
+          <w:i/>
+          <w:sz w:val="24"/>
+        </w:rPr>
+        <w:t>1</w:t>
+      </w:r>
+      <w:r>
+        <w:rPr>
+          <w:sz w:val="24"/>
+        </w:rPr>
+        <w:t>.</w:t>
+      </w:r>
+      <w:r>
+        <w:rPr>
+          <w:sz w:val="24"/>
+        </w:rPr>
+        <w:t xml:space="preserve"> Ve druhém kroce provede výpočet výše zmiňované sumy suffixů, jejímiž vstupními parametry je Eulerova cesta</w:t>
+      </w:r>
+      <w:r>
+        <w:rPr>
+          <w:sz w:val="24"/>
+        </w:rPr>
+        <w:t xml:space="preserve"> daného stromu</w:t>
+      </w:r>
+      <w:r>
+        <w:rPr>
+          <w:sz w:val="24"/>
+        </w:rPr>
+        <w:t xml:space="preserve"> a inicializované váhy hran.</w:t>
+      </w:r>
+      <w:r>
+        <w:rPr>
+          <w:sz w:val="24"/>
+        </w:rPr>
+        <w:t xml:space="preserve"> V posledním kroce projde všechny hrany a pokud je daná hrana </w:t>
+      </w:r>
+      <w:r>
+        <w:rPr>
+          <w:i/>
+          <w:sz w:val="24"/>
+        </w:rPr>
+        <w:t>&lt;u, v&gt;</w:t>
+      </w:r>
+      <w:r>
+        <w:rPr>
+          <w:sz w:val="24"/>
+        </w:rPr>
+        <w:t xml:space="preserve"> dopředná, nastaví úroveň vrcholu </w:t>
+      </w:r>
+      <w:r>
+        <w:rPr>
+          <w:i/>
+          <w:sz w:val="24"/>
+        </w:rPr>
+        <w:t>v</w:t>
+      </w:r>
+      <w:r>
+        <w:rPr>
+          <w:sz w:val="24"/>
+        </w:rPr>
+        <w:t xml:space="preserve"> na hodnotu váhy dané hrany </w:t>
+      </w:r>
+      <w:r>
+        <w:rPr>
+          <w:i/>
+          <w:sz w:val="24"/>
+        </w:rPr>
+        <w:t>+ 1</w:t>
+      </w:r>
+      <w:r>
+        <w:rPr>
+          <w:sz w:val="24"/>
+        </w:rPr>
+        <w:t xml:space="preserve">. </w:t>
+      </w:r>
+      <w:r>
+        <w:rPr>
+          <w:sz w:val="24"/>
+        </w:rPr>
+        <w:t>Úroveň</w:t>
+      </w:r>
+      <w:r>
+        <w:rPr>
+          <w:sz w:val="24"/>
+        </w:rPr>
+        <w:t xml:space="preserve"> </w:t>
+      </w:r>
+      <w:r>
+        <w:rPr>
+          <w:sz w:val="24"/>
+        </w:rPr>
+        <w:t xml:space="preserve">kořene </w:t>
+      </w:r>
+      <w:r>
+        <w:rPr>
+          <w:sz w:val="24"/>
+        </w:rPr>
+        <w:t>se musí</w:t>
+      </w:r>
+      <w:r>
+        <w:rPr>
+          <w:sz w:val="24"/>
+        </w:rPr>
+        <w:t xml:space="preserve"> </w:t>
+      </w:r>
+      <w:r>
+        <w:rPr>
+          <w:sz w:val="24"/>
+        </w:rPr>
+        <w:t>zvlášť</w:t>
+      </w:r>
+      <w:r>
+        <w:rPr>
+          <w:sz w:val="24"/>
+        </w:rPr>
+        <w:t xml:space="preserve"> </w:t>
+      </w:r>
+      <w:r>
+        <w:rPr>
+          <w:sz w:val="24"/>
+        </w:rPr>
+        <w:t xml:space="preserve">nastavit na hodnotu </w:t>
+      </w:r>
+      <w:r>
+        <w:rPr>
+          <w:i/>
+          <w:sz w:val="24"/>
+        </w:rPr>
+        <w:t>0</w:t>
+      </w:r>
+      <w:r>
+        <w:rPr>
+          <w:sz w:val="24"/>
+        </w:rPr>
+        <w:t>.</w:t>
+      </w:r>
+      <w:r>
+        <w:rPr>
+          <w:sz w:val="24"/>
+        </w:rPr>
+        <w:t xml:space="preserve"> </w:t>
+      </w:r>
+      <w:r>
+        <w:rPr>
+          <w:sz w:val="24"/>
+        </w:rPr>
+        <w:t>To je z</w:t>
+      </w:r>
+      <w:r>
+        <w:rPr>
+          <w:sz w:val="24"/>
+        </w:rPr>
+        <w:t> </w:t>
+      </w:r>
+      <w:r>
+        <w:rPr>
+          <w:sz w:val="24"/>
+        </w:rPr>
+        <w:t>důvodu</w:t>
+      </w:r>
+      <w:r>
+        <w:rPr>
+          <w:sz w:val="24"/>
+        </w:rPr>
+        <w:t xml:space="preserve"> nepřítomnosti </w:t>
+      </w:r>
+      <w:r>
+        <w:rPr>
+          <w:sz w:val="24"/>
+        </w:rPr>
+        <w:t>hran</w:t>
+      </w:r>
+      <w:r>
+        <w:rPr>
+          <w:sz w:val="24"/>
+        </w:rPr>
+        <w:t>y</w:t>
+      </w:r>
+      <w:r>
+        <w:rPr>
+          <w:sz w:val="24"/>
+        </w:rPr>
+        <w:t>, která by byla dopředná a směřovala by do kořene.</w:t>
       </w:r>
     </w:p>
     <w:p>
@@ -989,80 +1258,165 @@
         <w:rPr>
           <w:sz w:val="24"/>
         </w:rPr>
-        <w:t>Při</w:t>
-      </w:r>
-      <w:r>
-        <w:rPr>
-          <w:sz w:val="24"/>
-        </w:rPr>
-        <w:t xml:space="preserve"> řazení postupuje tak, že v prvním kroce rovnoměrně rozdělí hodnoty vstupní posloupnosti mezi listové procesory.</w:t>
-      </w:r>
-      <w:r>
-        <w:rPr>
-          <w:sz w:val="24"/>
-        </w:rPr>
-        <w:t xml:space="preserve"> Ty je v dalším kroce seřadí optimálním sekvenčním </w:t>
-      </w:r>
-      <w:r>
-        <w:rPr>
-          <w:sz w:val="24"/>
-        </w:rPr>
         <w:lastRenderedPageBreak/>
-        <w:t xml:space="preserve">řadícím algoritmem. Následující krok představuje spojení dvou seřazených posloupností </w:t>
-      </w:r>
-      <w:r>
-        <w:rPr>
-          <w:sz w:val="24"/>
-        </w:rPr>
-        <w:t xml:space="preserve">od </w:t>
-      </w:r>
-      <w:r>
-        <w:rPr>
-          <w:sz w:val="24"/>
-        </w:rPr>
-        <w:t>svých synů nelistový</w:t>
-      </w:r>
-      <w:r>
-        <w:rPr>
-          <w:sz w:val="24"/>
-        </w:rPr>
-        <w:t>mi</w:t>
-      </w:r>
-      <w:r>
-        <w:rPr>
-          <w:sz w:val="24"/>
-        </w:rPr>
-        <w:t xml:space="preserve"> procesor</w:t>
-      </w:r>
-      <w:r>
-        <w:rPr>
-          <w:sz w:val="24"/>
-        </w:rPr>
-        <w:t>y</w:t>
-      </w:r>
-      <w:r>
-        <w:rPr>
-          <w:sz w:val="24"/>
-        </w:rPr>
-        <w:t xml:space="preserve">. </w:t>
-      </w:r>
-      <w:r>
-        <w:rPr>
-          <w:sz w:val="24"/>
-        </w:rPr>
-        <w:t>Toto spojování probíhá iterativně od nej</w:t>
-      </w:r>
-      <w:r>
-        <w:rPr>
-          <w:sz w:val="24"/>
-        </w:rPr>
-        <w:t>větší</w:t>
-      </w:r>
-      <w:r>
-        <w:rPr>
-          <w:sz w:val="24"/>
-        </w:rPr>
-        <w:t xml:space="preserve"> úrovně</w:t>
+        <w:t xml:space="preserve">Asymptotická časová složitost tohoto algoritmu je </w:t>
+      </w:r>
+      <w:r>
+        <w:rPr>
+          <w:i/>
+          <w:sz w:val="24"/>
+        </w:rPr>
+        <w:t>O(</w:t>
+      </w:r>
+      <w:r>
+        <w:rPr>
+          <w:i/>
+          <w:sz w:val="24"/>
+        </w:rPr>
+        <w:t>log(</w:t>
+      </w:r>
+      <w:r>
+        <w:rPr>
+          <w:i/>
+          <w:sz w:val="24"/>
+        </w:rPr>
+        <w:t>n</w:t>
+      </w:r>
+      <w:r>
+        <w:rPr>
+          <w:i/>
+          <w:sz w:val="24"/>
+        </w:rPr>
+        <w:t>)</w:t>
+      </w:r>
+      <w:r>
+        <w:rPr>
+          <w:i/>
+          <w:sz w:val="24"/>
+        </w:rPr>
+        <w:t>)</w:t>
+      </w:r>
+      <w:r>
+        <w:rPr>
+          <w:sz w:val="24"/>
+        </w:rPr>
+        <w:t xml:space="preserve">, kde </w:t>
+      </w:r>
+      <w:r>
+        <w:rPr>
+          <w:i/>
+          <w:sz w:val="24"/>
+        </w:rPr>
+        <w:t>n</w:t>
+      </w:r>
+      <w:r>
+        <w:rPr>
+          <w:sz w:val="24"/>
+        </w:rPr>
+        <w:t xml:space="preserve"> je </w:t>
+      </w:r>
+      <w:r>
+        <w:rPr>
+          <w:sz w:val="24"/>
+        </w:rPr>
+        <w:t xml:space="preserve">celkový </w:t>
+      </w:r>
+      <w:r>
+        <w:rPr>
+          <w:sz w:val="24"/>
+        </w:rPr>
+        <w:t>počet</w:t>
+      </w:r>
+      <w:r>
+        <w:rPr>
+          <w:sz w:val="24"/>
+        </w:rPr>
+        <w:t xml:space="preserve"> hran</w:t>
+      </w:r>
+      <w:r>
+        <w:rPr>
+          <w:sz w:val="24"/>
+        </w:rPr>
+        <w:t>. Časová složitost vychází z</w:t>
+      </w:r>
+      <w:r>
+        <w:rPr>
+          <w:sz w:val="24"/>
+        </w:rPr>
+        <w:t xml:space="preserve">e složitosti jednotlivých kroků. </w:t>
+      </w:r>
+      <w:r>
+        <w:rPr>
+          <w:sz w:val="24"/>
+        </w:rPr>
+        <w:t>Inicializace</w:t>
+      </w:r>
+      <w:r>
+        <w:rPr>
+          <w:sz w:val="24"/>
+        </w:rPr>
+        <w:t xml:space="preserve"> vah </w:t>
+      </w:r>
+      <w:r>
+        <w:rPr>
+          <w:sz w:val="24"/>
+        </w:rPr>
+        <w:t xml:space="preserve">všech </w:t>
+      </w:r>
+      <w:r>
+        <w:rPr>
+          <w:sz w:val="24"/>
+        </w:rPr>
+        <w:t>hran</w:t>
+      </w:r>
+      <w:r>
+        <w:rPr>
+          <w:sz w:val="24"/>
+        </w:rPr>
+        <w:t xml:space="preserve"> v prvním kroce </w:t>
+      </w:r>
+      <w:r>
+        <w:rPr>
+          <w:sz w:val="24"/>
+        </w:rPr>
+        <w:t>je provedena v konstantním</w:t>
+      </w:r>
+      <w:r>
+        <w:rPr>
+          <w:sz w:val="24"/>
+        </w:rPr>
+        <w:t xml:space="preserve"> čase. </w:t>
+      </w:r>
+      <w:r>
+        <w:rPr>
+          <w:sz w:val="24"/>
+        </w:rPr>
+        <w:t xml:space="preserve">Výpočet sumy suffixů </w:t>
+      </w:r>
+      <w:r>
+        <w:rPr>
+          <w:sz w:val="24"/>
+        </w:rPr>
+        <w:t>na posloupnosti s </w:t>
+      </w:r>
+      <w:r>
+        <w:rPr>
+          <w:i/>
+          <w:sz w:val="24"/>
+        </w:rPr>
+        <w:t>n</w:t>
+      </w:r>
+      <w:r>
+        <w:rPr>
+          <w:sz w:val="24"/>
+        </w:rPr>
+        <w:t xml:space="preserve"> prvky </w:t>
+      </w:r>
+      <w:r>
+        <w:rPr>
+          <w:sz w:val="24"/>
+        </w:rPr>
+        <w:t>na stromové architektuře je provedeno s časovou složitostí</w:t>
       </w:r>
       <w:r>
         <w:rPr>
@@ -1072,12 +1426,36 @@
       </w:r>
       <w:r>
         <w:rPr>
-          <w:sz w:val="24"/>
-        </w:rPr>
-        <w:t xml:space="preserve">nelistových uzlů </w:t>
-      </w:r>
-      <w:r>
-        <w:rPr>
+          <w:i/>
+          <w:sz w:val="24"/>
+        </w:rPr>
+        <w:t>O(</w:t>
+      </w:r>
+      <w:r>
+        <w:rPr>
+          <w:i/>
+          <w:sz w:val="24"/>
+        </w:rPr>
+        <w:t>l</w:t>
+      </w:r>
+      <w:r>
+        <w:rPr>
+          <w:i/>
+          <w:sz w:val="24"/>
+        </w:rPr>
+        <w:t>og</w:t>
+      </w:r>
+      <w:r>
+        <w:rPr>
+          <w:i/>
+          <w:sz w:val="24"/>
+          <w:vertAlign w:val="subscript"/>
+        </w:rPr>
+        <w:t>2</w:t>
+      </w:r>
+      <w:r>
+        <w:rPr>
+          <w:i/>
           <w:sz w:val="24"/>
         </w:rPr>
         <w:t>(</w:t>
@@ -1087,13 +1465,68 @@
           <w:i/>
           <w:sz w:val="24"/>
         </w:rPr>
-        <w:t>log</w:t>
-      </w:r>
-      <w:r>
-        <w:rPr>
-          <w:i/>
-          <w:sz w:val="24"/>
-          <w:vertAlign w:val="subscript"/>
+        <w:t>n</w:t>
+      </w:r>
+      <w:r>
+        <w:rPr>
+          <w:i/>
+          <w:sz w:val="24"/>
+        </w:rPr>
+        <w:t>))</w:t>
+      </w:r>
+      <w:r>
+        <w:rPr>
+          <w:sz w:val="24"/>
+        </w:rPr>
+        <w:t>. P</w:t>
+      </w:r>
+      <w:r>
+        <w:rPr>
+          <w:sz w:val="24"/>
+        </w:rPr>
+        <w:t xml:space="preserve">ro </w:t>
+      </w:r>
+      <w:r>
+        <w:rPr>
+          <w:sz w:val="24"/>
+        </w:rPr>
+        <w:t xml:space="preserve">ohodnocení </w:t>
+      </w:r>
+      <w:r>
+        <w:rPr>
+          <w:sz w:val="24"/>
+        </w:rPr>
+        <w:t xml:space="preserve">všech </w:t>
+      </w:r>
+      <w:r>
+        <w:rPr>
+          <w:sz w:val="24"/>
+        </w:rPr>
+        <w:t>vrcholů stromu s </w:t>
+      </w:r>
+      <w:r>
+        <w:rPr>
+          <w:i/>
+          <w:sz w:val="24"/>
+        </w:rPr>
+        <w:t>m</w:t>
+      </w:r>
+      <w:r>
+        <w:rPr>
+          <w:sz w:val="24"/>
+        </w:rPr>
+        <w:t> vrcholy</w:t>
+      </w:r>
+      <w:r>
+        <w:rPr>
+          <w:sz w:val="24"/>
+        </w:rPr>
+        <w:t xml:space="preserve"> je potřeba </w:t>
+      </w:r>
+      <w:r>
+        <w:rPr>
+          <w:i/>
+          <w:sz w:val="24"/>
         </w:rPr>
         <w:t>2</w:t>
       </w:r>
@@ -1102,60 +1535,98 @@
           <w:i/>
           <w:sz w:val="24"/>
         </w:rPr>
-        <w:t>(</w:t>
-      </w:r>
-      <w:r>
-        <w:rPr>
-          <w:i/>
-          <w:sz w:val="24"/>
-        </w:rPr>
-        <w:t>log</w:t>
-      </w:r>
-      <w:r>
-        <w:rPr>
-          <w:i/>
-          <w:sz w:val="24"/>
-          <w:vertAlign w:val="subscript"/>
-        </w:rPr>
-        <w:t>2</w:t>
-      </w:r>
-      <w:r>
-        <w:rPr>
-          <w:i/>
-          <w:sz w:val="24"/>
-        </w:rPr>
-        <w:t>(n)</w:t>
-      </w:r>
-      <w:r>
-        <w:rPr>
-          <w:i/>
-          <w:sz w:val="24"/>
-        </w:rPr>
-        <w:t>) - 1</w:t>
-      </w:r>
-      <w:r>
-        <w:rPr>
-          <w:sz w:val="24"/>
-        </w:rPr>
-        <w:t>)</w:t>
-      </w:r>
-      <w:r>
-        <w:rPr>
-          <w:sz w:val="24"/>
-        </w:rPr>
-        <w:t xml:space="preserve"> směrem ke kořenu</w:t>
-      </w:r>
-      <w:r>
-        <w:rPr>
-          <w:sz w:val="24"/>
-        </w:rPr>
-        <w:t xml:space="preserve">. </w:t>
-      </w:r>
-      <w:r>
-        <w:rPr>
-          <w:sz w:val="24"/>
-        </w:rPr>
-        <w:t>V posledním kroce uloží kořenový procesor výslednou seřazenou posloupnost do paměti.</w:t>
+        <w:t>m</w:t>
+      </w:r>
+      <w:r>
+        <w:rPr>
+          <w:i/>
+          <w:sz w:val="24"/>
+        </w:rPr>
+        <w:t> – 2</w:t>
+      </w:r>
+      <w:r>
+        <w:rPr>
+          <w:sz w:val="24"/>
+        </w:rPr>
+        <w:t xml:space="preserve"> procesorů. Výsledná cena algoritmu </w:t>
+      </w:r>
+      <w:r>
+        <w:rPr>
+          <w:sz w:val="24"/>
+        </w:rPr>
+        <w:t>pro výpočet úrovn</w:t>
+      </w:r>
+      <w:r>
+        <w:rPr>
+          <w:sz w:val="24"/>
+        </w:rPr>
+        <w:t>í</w:t>
+      </w:r>
+      <w:r>
+        <w:rPr>
+          <w:sz w:val="24"/>
+        </w:rPr>
+        <w:t xml:space="preserve"> vrchol</w:t>
+      </w:r>
+      <w:r>
+        <w:rPr>
+          <w:sz w:val="24"/>
+        </w:rPr>
+        <w:t>ů</w:t>
+      </w:r>
+      <w:r>
+        <w:rPr>
+          <w:sz w:val="24"/>
+        </w:rPr>
+        <w:t xml:space="preserve"> je</w:t>
+      </w:r>
+      <w:r>
+        <w:rPr>
+          <w:sz w:val="24"/>
+        </w:rPr>
+        <w:t xml:space="preserve"> tedy</w:t>
+      </w:r>
+      <w:r>
+        <w:rPr>
+          <w:sz w:val="24"/>
+        </w:rPr>
+        <w:t xml:space="preserve"> </w:t>
+      </w:r>
+      <w:r>
+        <w:rPr>
+          <w:i/>
+          <w:sz w:val="24"/>
+        </w:rPr>
+        <w:t>O(n</w:t>
+      </w:r>
+      <w:r>
+        <w:rPr>
+          <w:rFonts w:ascii="Cambria Math" w:hAnsi="Cambria Math" w:cs="Cambria Math"/>
+          <w:i/>
+          <w:sz w:val="24"/>
+        </w:rPr>
+        <w:t>⋅</w:t>
+      </w:r>
+      <w:r>
+        <w:rPr>
+          <w:i/>
+          <w:sz w:val="24"/>
+        </w:rPr>
+        <w:t xml:space="preserve"> log(n))</w:t>
+      </w:r>
+      <w:r>
+        <w:rPr>
+          <w:sz w:val="24"/>
+        </w:rPr>
+        <w:t>.</w:t>
+      </w:r>
+    </w:p>
+    <w:p>
+      <w:pPr>
+        <w:pStyle w:val="Heading1"/>
+      </w:pPr>
+      <w:r>
+        <w:t>Implementace</w:t>
       </w:r>
     </w:p>
     <w:p>
@@ -1171,121 +1642,118 @@
         <w:rPr>
           <w:sz w:val="24"/>
         </w:rPr>
-        <w:t xml:space="preserve">Asymptotická časová složitost tohoto algoritmu je </w:t>
-      </w:r>
-      <w:r>
-        <w:rPr>
-          <w:i/>
-          <w:sz w:val="24"/>
-        </w:rPr>
-        <w:t>O(n)</w:t>
-      </w:r>
-      <w:r>
-        <w:rPr>
-          <w:sz w:val="24"/>
-        </w:rPr>
-        <w:t xml:space="preserve">, kde </w:t>
-      </w:r>
-      <w:r>
-        <w:rPr>
-          <w:i/>
-          <w:sz w:val="24"/>
-        </w:rPr>
-        <w:t>n</w:t>
-      </w:r>
-      <w:r>
-        <w:rPr>
-          <w:sz w:val="24"/>
-        </w:rPr>
-        <w:t xml:space="preserve"> je počet řazených prvků. Časová složitost vychází z</w:t>
-      </w:r>
-      <w:r>
-        <w:rPr>
-          <w:sz w:val="24"/>
-        </w:rPr>
-        <w:t>e složitosti jednotlivých kroků. Načtení a rozdělení řazených prvků mezi procesory v prvním kroce probíhá v lineárním čase. K</w:t>
-      </w:r>
-      <w:r>
-        <w:rPr>
-          <w:sz w:val="24"/>
-        </w:rPr>
-        <w:t xml:space="preserve">aždý listový procesor čte </w:t>
-      </w:r>
-      <w:r>
-        <w:rPr>
-          <w:i/>
-          <w:sz w:val="24"/>
-        </w:rPr>
-        <w:t>n/log</w:t>
-      </w:r>
-      <w:r>
-        <w:rPr>
-          <w:i/>
-          <w:sz w:val="24"/>
-          <w:vertAlign w:val="subscript"/>
-        </w:rPr>
-        <w:t>2</w:t>
-      </w:r>
-      <w:r>
-        <w:rPr>
-          <w:i/>
-          <w:sz w:val="24"/>
-        </w:rPr>
-        <w:t>(n)</w:t>
-      </w:r>
-      <w:r>
-        <w:rPr>
-          <w:sz w:val="24"/>
-        </w:rPr>
-        <w:t xml:space="preserve"> prvků, kde při použití optimálního sekvenčního řadícího algoritmu se složitostí </w:t>
-      </w:r>
-      <w:r>
-        <w:rPr>
-          <w:i/>
-          <w:sz w:val="24"/>
-        </w:rPr>
-        <w:t>O(x</w:t>
-      </w:r>
-      <w:r>
-        <w:rPr>
-          <w:rFonts w:ascii="Cambria Math" w:hAnsi="Cambria Math" w:cs="Cambria Math"/>
-          <w:i/>
-          <w:sz w:val="24"/>
-        </w:rPr>
-        <w:t>⋅</w:t>
-      </w:r>
-      <w:r>
-        <w:rPr>
-          <w:i/>
-          <w:sz w:val="24"/>
-        </w:rPr>
-        <w:t> l</w:t>
-      </w:r>
-      <w:r>
-        <w:rPr>
-          <w:i/>
-          <w:sz w:val="24"/>
-        </w:rPr>
-        <w:t>og</w:t>
-      </w:r>
-      <w:r>
-        <w:rPr>
-          <w:i/>
-          <w:sz w:val="24"/>
-          <w:vertAlign w:val="subscript"/>
-        </w:rPr>
-        <w:t>2</w:t>
-      </w:r>
-      <w:r>
-        <w:rPr>
-          <w:i/>
-          <w:sz w:val="24"/>
-        </w:rPr>
-        <w:t>(x))</w:t>
-      </w:r>
-      <w:r>
-        <w:rPr>
-          <w:i/>
+        <w:t>Algoritmus</w:t>
+      </w:r>
+      <w:r>
+        <w:rPr>
+          <w:sz w:val="24"/>
+        </w:rPr>
+        <w:t xml:space="preserve"> je implementovaný v jazyce C++ za použití knihovny OpenMPI pro paralelní výpočty</w:t>
+      </w:r>
+      <w:r>
+        <w:rPr>
+          <w:sz w:val="24"/>
+        </w:rPr>
+        <w:t xml:space="preserve">, kde pracuje </w:t>
+      </w:r>
+      <w:r>
+        <w:rPr>
+          <w:sz w:val="24"/>
+        </w:rPr>
+        <w:t>na</w:t>
+      </w:r>
+      <w:r>
+        <w:rPr>
+          <w:sz w:val="24"/>
+        </w:rPr>
+        <w:t xml:space="preserve">  </w:t>
+      </w:r>
+      <w:r>
+        <w:rPr>
+          <w:sz w:val="24"/>
+        </w:rPr>
+        <w:t xml:space="preserve">binárním stromě procesorů. </w:t>
+      </w:r>
+      <w:r>
+        <w:rPr>
+          <w:sz w:val="24"/>
+        </w:rPr>
+        <w:t>Na začátku programu je nutné volat funkci MPI_Init(), která nainicializuje paralelní prostředí.</w:t>
+      </w:r>
+      <w:r>
+        <w:rPr>
+          <w:sz w:val="24"/>
+        </w:rPr>
+        <w:t xml:space="preserve"> Dále je třeba si uložit </w:t>
+      </w:r>
+      <w:r>
+        <w:rPr>
+          <w:sz w:val="24"/>
+        </w:rPr>
+        <w:t>celkový počet proces</w:t>
+      </w:r>
+      <w:r>
+        <w:rPr>
+          <w:sz w:val="24"/>
+        </w:rPr>
+        <w:t>or</w:t>
+      </w:r>
+      <w:r>
+        <w:rPr>
+          <w:sz w:val="24"/>
+        </w:rPr>
+        <w:t>ů vykonávající daný program a ID konkrétního proces</w:t>
+      </w:r>
+      <w:r>
+        <w:rPr>
+          <w:sz w:val="24"/>
+        </w:rPr>
+        <w:t>or</w:t>
+      </w:r>
+      <w:r>
+        <w:rPr>
+          <w:sz w:val="24"/>
+        </w:rPr>
+        <w:t>u.</w:t>
+      </w:r>
+      <w:r>
+        <w:rPr>
+          <w:sz w:val="24"/>
+        </w:rPr>
+        <w:t xml:space="preserve"> Každý procesor si následně vypočítá index uzlu, ze kterého jeho hrana vychází</w:t>
+      </w:r>
+      <w:r>
+        <w:rPr>
+          <w:sz w:val="24"/>
+        </w:rPr>
+        <w:t>,</w:t>
+      </w:r>
+      <w:r>
+        <w:rPr>
+          <w:sz w:val="24"/>
+        </w:rPr>
+        <w:t xml:space="preserve"> a index uzlu, do kterého směřuje. </w:t>
+      </w:r>
+      <w:r>
+        <w:rPr>
+          <w:sz w:val="24"/>
+        </w:rPr>
+        <w:t xml:space="preserve">K tomuto je využito preorder průchodu stromem, kde </w:t>
+      </w:r>
+      <w:r>
+        <w:rPr>
+          <w:sz w:val="24"/>
+        </w:rPr>
+        <w:t xml:space="preserve">jsou </w:t>
+      </w:r>
+      <w:r>
+        <w:rPr>
+          <w:sz w:val="24"/>
+        </w:rPr>
+        <w:t>hrany</w:t>
+      </w:r>
+      <w:r>
+        <w:rPr>
           <w:sz w:val="24"/>
         </w:rPr>
         <w:t xml:space="preserve"> </w:t>
@@ -1294,335 +1762,62 @@
         <w:rPr>
           <w:sz w:val="24"/>
         </w:rPr>
-        <w:t xml:space="preserve">dostaneme složitost </w:t>
-      </w:r>
-      <w:r>
-        <w:rPr>
-          <w:i/>
-          <w:sz w:val="24"/>
-        </w:rPr>
-        <w:t>O(</w:t>
-      </w:r>
-      <w:r>
-        <w:rPr>
-          <w:i/>
-          <w:sz w:val="24"/>
-        </w:rPr>
-        <w:t>(</w:t>
-      </w:r>
-      <w:r>
-        <w:rPr>
-          <w:i/>
-          <w:sz w:val="24"/>
-        </w:rPr>
-        <w:t>n/log</w:t>
-      </w:r>
-      <w:r>
-        <w:rPr>
-          <w:i/>
-          <w:sz w:val="24"/>
-          <w:vertAlign w:val="subscript"/>
-        </w:rPr>
-        <w:t>2</w:t>
-      </w:r>
-      <w:r>
-        <w:rPr>
-          <w:i/>
-          <w:sz w:val="24"/>
-        </w:rPr>
-        <w:t>(n)</w:t>
-      </w:r>
-      <w:r>
-        <w:rPr>
-          <w:i/>
-          <w:sz w:val="24"/>
-        </w:rPr>
-        <w:t>)</w:t>
-      </w:r>
-      <w:r>
-        <w:rPr>
-          <w:rFonts w:ascii="Cambria Math" w:hAnsi="Cambria Math" w:cs="Cambria Math"/>
-          <w:i/>
-          <w:sz w:val="24"/>
-        </w:rPr>
-        <w:t>⋅</w:t>
-      </w:r>
-      <w:r>
-        <w:rPr>
-          <w:rFonts w:ascii="Cambria Math" w:hAnsi="Cambria Math" w:cs="Cambria Math"/>
-          <w:i/>
-          <w:sz w:val="24"/>
-        </w:rPr>
-        <w:t> </w:t>
-      </w:r>
-      <w:r>
-        <w:rPr>
-          <w:i/>
-          <w:sz w:val="24"/>
-        </w:rPr>
-        <w:t>log</w:t>
-      </w:r>
-      <w:r>
-        <w:rPr>
-          <w:i/>
-          <w:sz w:val="24"/>
-          <w:vertAlign w:val="subscript"/>
-        </w:rPr>
-        <w:t>2</w:t>
-      </w:r>
-      <w:r>
-        <w:rPr>
-          <w:i/>
-          <w:sz w:val="24"/>
-        </w:rPr>
-        <w:t>(n/log</w:t>
-      </w:r>
-      <w:r>
-        <w:rPr>
-          <w:i/>
-          <w:sz w:val="24"/>
-          <w:vertAlign w:val="subscript"/>
-        </w:rPr>
-        <w:t>2</w:t>
-      </w:r>
-      <w:r>
-        <w:rPr>
-          <w:i/>
-          <w:sz w:val="24"/>
-        </w:rPr>
-        <w:t>(n)))</w:t>
-      </w:r>
-      <w:r>
-        <w:rPr>
-          <w:sz w:val="24"/>
-        </w:rPr>
-        <w:t xml:space="preserve">, která odpovídá lineární časové složitosti </w:t>
-      </w:r>
-      <w:r>
-        <w:rPr>
-          <w:i/>
-          <w:sz w:val="24"/>
-        </w:rPr>
-        <w:t>O(n).</w:t>
-      </w:r>
-      <w:r>
-        <w:rPr>
-          <w:i/>
-          <w:sz w:val="24"/>
-        </w:rPr>
-        <w:t xml:space="preserve"> </w:t>
-      </w:r>
-      <w:r>
-        <w:rPr>
-          <w:sz w:val="24"/>
-        </w:rPr>
-        <w:t xml:space="preserve">Spojování dvou posloupností každým procesorem na úrovni </w:t>
-      </w:r>
-      <w:r>
-        <w:rPr>
-          <w:i/>
-          <w:sz w:val="24"/>
-        </w:rPr>
-        <w:t>i</w:t>
-      </w:r>
-      <w:r>
-        <w:rPr>
-          <w:sz w:val="24"/>
-        </w:rPr>
-        <w:t xml:space="preserve">, které mají každá délku </w:t>
-      </w:r>
-      <w:r>
-        <w:rPr>
-          <w:i/>
-          <w:sz w:val="24"/>
-        </w:rPr>
-        <w:t>n/2</w:t>
-      </w:r>
-      <w:r>
-        <w:rPr>
-          <w:i/>
-          <w:sz w:val="24"/>
-          <w:vertAlign w:val="superscript"/>
-        </w:rPr>
-        <w:t>i</w:t>
-      </w:r>
-      <w:r>
-        <w:rPr>
-          <w:sz w:val="24"/>
-        </w:rPr>
-        <w:t xml:space="preserve">, trvá při použití například straight merge sort </w:t>
-      </w:r>
-      <w:r>
-        <w:rPr>
-          <w:i/>
-          <w:sz w:val="24"/>
-        </w:rPr>
-        <w:t>k</w:t>
-      </w:r>
-      <w:r>
-        <w:rPr>
-          <w:rFonts w:ascii="Cambria Math" w:hAnsi="Cambria Math" w:cs="Cambria Math"/>
-          <w:i/>
-          <w:sz w:val="24"/>
-        </w:rPr>
-        <w:t>⋅</w:t>
-      </w:r>
-      <w:r>
-        <w:rPr>
-          <w:rFonts w:ascii="Cambria Math" w:hAnsi="Cambria Math" w:cs="Cambria Math"/>
-          <w:i/>
-          <w:sz w:val="24"/>
-        </w:rPr>
-        <w:t> </w:t>
-      </w:r>
-      <w:r>
-        <w:rPr>
-          <w:i/>
-          <w:sz w:val="24"/>
-        </w:rPr>
-        <w:t>n/2</w:t>
-      </w:r>
-      <w:r>
-        <w:rPr>
-          <w:i/>
-          <w:sz w:val="24"/>
-          <w:vertAlign w:val="superscript"/>
-        </w:rPr>
-        <w:t>i</w:t>
-      </w:r>
-      <w:r>
-        <w:rPr>
-          <w:sz w:val="24"/>
-        </w:rPr>
-        <w:t xml:space="preserve"> kroků, kde </w:t>
-      </w:r>
-      <w:r>
-        <w:rPr>
-          <w:i/>
-          <w:sz w:val="24"/>
-        </w:rPr>
-        <w:t>k</w:t>
-      </w:r>
-      <w:r>
-        <w:rPr>
-          <w:sz w:val="24"/>
-        </w:rPr>
-        <w:t xml:space="preserve"> je konstantní. Spojování lze tedy provést v lineárním čase. </w:t>
-      </w:r>
-      <w:r>
-        <w:rPr>
-          <w:sz w:val="24"/>
-        </w:rPr>
-        <w:t xml:space="preserve">Pro seřazení </w:t>
-      </w:r>
-      <w:r>
-        <w:rPr>
-          <w:i/>
-          <w:sz w:val="24"/>
-        </w:rPr>
-        <w:t>n</w:t>
-      </w:r>
-      <w:r>
-        <w:rPr>
-          <w:sz w:val="24"/>
-        </w:rPr>
-        <w:t> </w:t>
-      </w:r>
-      <w:r>
-        <w:rPr>
-          <w:sz w:val="24"/>
-        </w:rPr>
-        <w:t xml:space="preserve">prvků je potřeba </w:t>
-      </w:r>
-      <w:r>
-        <w:rPr>
-          <w:i/>
-          <w:sz w:val="24"/>
-        </w:rPr>
-        <w:t>2</w:t>
-      </w:r>
-      <w:r>
-        <w:rPr>
-          <w:rFonts w:ascii="Cambria Math" w:hAnsi="Cambria Math" w:cs="Cambria Math"/>
-          <w:i/>
-          <w:sz w:val="24"/>
-        </w:rPr>
-        <w:t>⋅</w:t>
-      </w:r>
-      <w:r>
-        <w:rPr>
-          <w:rFonts w:ascii="Cambria Math" w:hAnsi="Cambria Math" w:cs="Cambria Math"/>
-          <w:i/>
-          <w:sz w:val="24"/>
-        </w:rPr>
-        <w:t xml:space="preserve"> </w:t>
-      </w:r>
-      <w:r>
-        <w:rPr>
-          <w:i/>
-          <w:sz w:val="24"/>
-        </w:rPr>
-        <w:t>log(n) – 1</w:t>
-      </w:r>
-      <w:r>
-        <w:rPr>
-          <w:sz w:val="24"/>
-        </w:rPr>
-        <w:t xml:space="preserve"> procesorů. Výsledná cena algoritmu Bucket sort je</w:t>
-      </w:r>
-      <w:r>
-        <w:rPr>
-          <w:sz w:val="24"/>
-        </w:rPr>
-        <w:t xml:space="preserve"> tedy</w:t>
-      </w:r>
-      <w:r>
-        <w:rPr>
-          <w:sz w:val="24"/>
-        </w:rPr>
-        <w:t xml:space="preserve"> </w:t>
-      </w:r>
-      <w:r>
-        <w:rPr>
-          <w:i/>
-          <w:sz w:val="24"/>
-        </w:rPr>
-        <w:t>O(n</w:t>
-      </w:r>
-      <w:r>
-        <w:rPr>
-          <w:rFonts w:ascii="Cambria Math" w:hAnsi="Cambria Math" w:cs="Cambria Math"/>
-          <w:i/>
-          <w:sz w:val="24"/>
-        </w:rPr>
-        <w:t>⋅</w:t>
-      </w:r>
-      <w:r>
-        <w:rPr>
-          <w:i/>
-          <w:sz w:val="24"/>
-        </w:rPr>
-        <w:t xml:space="preserve"> log(n))</w:t>
-      </w:r>
-      <w:r>
-        <w:rPr>
-          <w:sz w:val="24"/>
-        </w:rPr>
-        <w:t>, což je</w:t>
-      </w:r>
-      <w:r>
-        <w:rPr>
-          <w:sz w:val="24"/>
-        </w:rPr>
-        <w:t xml:space="preserve"> optimální.</w:t>
-      </w:r>
-    </w:p>
-    <w:p>
-      <w:pPr>
-        <w:pStyle w:val="Heading1"/>
-      </w:pPr>
-      <w:r>
-        <w:t>Implementace</w:t>
+        <w:t>přidělovány procesorům po</w:t>
+      </w:r>
+      <w:r>
+        <w:rPr>
+          <w:sz w:val="24"/>
+        </w:rPr>
+        <w:t xml:space="preserve">stupně podle jejich </w:t>
+      </w:r>
+      <w:r>
+        <w:rPr>
+          <w:sz w:val="24"/>
+        </w:rPr>
+        <w:t>ID</w:t>
+      </w:r>
+      <w:r>
+        <w:rPr>
+          <w:sz w:val="24"/>
+        </w:rPr>
+        <w:t xml:space="preserve">. </w:t>
+      </w:r>
+      <w:r>
+        <w:rPr>
+          <w:sz w:val="24"/>
+        </w:rPr>
+        <w:t xml:space="preserve">Index procesoru tedy odpovídá </w:t>
+      </w:r>
+      <w:r>
+        <w:rPr>
+          <w:sz w:val="24"/>
+        </w:rPr>
+        <w:t xml:space="preserve">pořadí </w:t>
+      </w:r>
+      <w:r>
+        <w:rPr>
+          <w:sz w:val="24"/>
+        </w:rPr>
+        <w:t xml:space="preserve">dané hrany v Eulerově cestě. </w:t>
+      </w:r>
+      <w:r>
+        <w:rPr>
+          <w:sz w:val="24"/>
+        </w:rPr>
+        <w:t xml:space="preserve">Pro reprezentaci hrany je zde naimplementovaná třída </w:t>
+      </w:r>
+      <w:r>
+        <w:rPr>
+          <w:i/>
+          <w:sz w:val="24"/>
+        </w:rPr>
+        <w:t>Edge</w:t>
+      </w:r>
+      <w:r>
+        <w:rPr>
+          <w:sz w:val="24"/>
+        </w:rPr>
+        <w:t>.</w:t>
       </w:r>
     </w:p>
     <w:p>
@@ -1638,128 +1833,37 @@
         <w:rPr>
           <w:sz w:val="24"/>
         </w:rPr>
-        <w:t>Bucket sort</w:t>
-      </w:r>
-      <w:r>
-        <w:rPr>
-          <w:sz w:val="24"/>
-        </w:rPr>
-        <w:t xml:space="preserve"> je implementovaný v jazyce C++ za použití knihovny OpenMPI pro paralelní výpočty</w:t>
-      </w:r>
-      <w:r>
-        <w:rPr>
-          <w:sz w:val="24"/>
-        </w:rPr>
-        <w:t>, kde tento algoritmus pracuje v</w:t>
-      </w:r>
-      <w:r>
-        <w:rPr>
-          <w:sz w:val="24"/>
-        </w:rPr>
-        <w:t xml:space="preserve"> úplném </w:t>
-      </w:r>
-      <w:r>
-        <w:rPr>
-          <w:sz w:val="24"/>
-        </w:rPr>
-        <w:t xml:space="preserve">binárním stromě procesorů. </w:t>
-      </w:r>
-      <w:r>
-        <w:rPr>
-          <w:sz w:val="24"/>
-        </w:rPr>
-        <w:t>Na začátku programu je nutné volat funkci MPI_Init(), která nainicializuje paralelní prostředí.</w:t>
-      </w:r>
-      <w:r>
-        <w:rPr>
-          <w:sz w:val="24"/>
-        </w:rPr>
-        <w:t xml:space="preserve"> Dále je třeba si uložit </w:t>
-      </w:r>
-      <w:r>
-        <w:rPr>
-          <w:sz w:val="24"/>
-        </w:rPr>
-        <w:t>celkový počet proces</w:t>
-      </w:r>
-      <w:r>
-        <w:rPr>
-          <w:sz w:val="24"/>
-        </w:rPr>
-        <w:t>or</w:t>
-      </w:r>
-      <w:r>
-        <w:rPr>
-          <w:sz w:val="24"/>
-        </w:rPr>
-        <w:t>ů vykonávající daný program a ID konkrétního proces</w:t>
-      </w:r>
-      <w:r>
-        <w:rPr>
-          <w:sz w:val="24"/>
-        </w:rPr>
-        <w:t>or</w:t>
-      </w:r>
-      <w:r>
-        <w:rPr>
-          <w:sz w:val="24"/>
-        </w:rPr>
-        <w:t>u.</w:t>
-      </w:r>
-      <w:r>
-        <w:rPr>
-          <w:sz w:val="24"/>
-        </w:rPr>
-        <w:t xml:space="preserve"> Každý procesor má tři vektory integerů ze standartní knihovny C++ </w:t>
-      </w:r>
-      <w:r>
-        <w:rPr>
-          <w:i/>
-          <w:sz w:val="24"/>
-        </w:rPr>
-        <w:t>vector</w:t>
-      </w:r>
-      <w:r>
-        <w:rPr>
-          <w:sz w:val="24"/>
-        </w:rPr>
-        <w:t>. Dva vektory jsou určeny pro posloupnosti čísel od svých synů a jeden vektor představuje spojení těchto</w:t>
-      </w:r>
-      <w:r>
-        <w:rPr>
-          <w:sz w:val="24"/>
-        </w:rPr>
-        <w:t xml:space="preserve"> dvou</w:t>
-      </w:r>
-      <w:r>
-        <w:rPr>
-          <w:sz w:val="24"/>
-        </w:rPr>
-        <w:t xml:space="preserve"> posloupností. Listové procesory využívají pouze jeden </w:t>
-      </w:r>
-      <w:r>
-        <w:rPr>
-          <w:sz w:val="24"/>
-        </w:rPr>
-        <w:t xml:space="preserve">z těchto </w:t>
-      </w:r>
-      <w:r>
-        <w:rPr>
-          <w:sz w:val="24"/>
-        </w:rPr>
-        <w:t>vektor</w:t>
-      </w:r>
-      <w:r>
-        <w:rPr>
-          <w:sz w:val="24"/>
-        </w:rPr>
-        <w:t>ů</w:t>
-      </w:r>
-      <w:r>
-        <w:rPr>
-          <w:sz w:val="24"/>
-        </w:rPr>
-        <w:t>.</w:t>
+        <w:t xml:space="preserve">Samotný výpočet začíná inicializací vah všech hran, kde každý procesor si určí váhu na základě toho, zdali je </w:t>
+      </w:r>
+      <w:r>
+        <w:rPr>
+          <w:sz w:val="24"/>
+        </w:rPr>
+        <w:t xml:space="preserve">jeho </w:t>
+      </w:r>
+      <w:r>
+        <w:rPr>
+          <w:sz w:val="24"/>
+        </w:rPr>
+        <w:t>hrana zpětná či dopředná. To zjistí podle indexu uzlu</w:t>
+      </w:r>
+      <w:r>
+        <w:rPr>
+          <w:sz w:val="24"/>
+        </w:rPr>
+        <w:t>,</w:t>
+      </w:r>
+      <w:r>
+        <w:rPr>
+          <w:sz w:val="24"/>
+        </w:rPr>
+        <w:t xml:space="preserve"> ze kterého vychází a do kterého směřuje. Pokud je index výchozího uzlu menší než cílového, pak je to hrana dopředná a její váha je -1, jinak 1.</w:t>
+      </w:r>
+      <w:r>
+        <w:rPr>
+          <w:sz w:val="24"/>
+        </w:rPr>
+        <w:t xml:space="preserve"> Dalším krokem je výpočet sumy suffixů.</w:t>
       </w:r>
     </w:p>
     <w:p>
@@ -1775,47 +1879,162 @@
         <w:rPr>
           <w:sz w:val="24"/>
         </w:rPr>
-        <w:t xml:space="preserve">Pro reprezentaci stromové struktury byla naimplementovaná třída </w:t>
-      </w:r>
-      <w:r>
-        <w:rPr>
-          <w:i/>
-          <w:sz w:val="24"/>
-        </w:rPr>
-        <w:t>Node</w:t>
-      </w:r>
-      <w:r>
-        <w:rPr>
-          <w:sz w:val="24"/>
-        </w:rPr>
-        <w:t xml:space="preserve">, která na základě </w:t>
-      </w:r>
-      <w:r>
-        <w:rPr>
-          <w:sz w:val="24"/>
-        </w:rPr>
-        <w:t>ID</w:t>
-      </w:r>
-      <w:r>
-        <w:rPr>
-          <w:sz w:val="24"/>
-        </w:rPr>
-        <w:t xml:space="preserve"> procesoru vypočítá </w:t>
-      </w:r>
-      <w:r>
-        <w:rPr>
-          <w:sz w:val="24"/>
-        </w:rPr>
-        <w:t>ID</w:t>
-      </w:r>
-      <w:r>
-        <w:rPr>
-          <w:sz w:val="24"/>
-        </w:rPr>
-        <w:t xml:space="preserve"> svých dětí a rodiče.</w:t>
-      </w:r>
-      <w:r>
-        <w:rPr>
+        <w:t xml:space="preserve">Při výpočtu sumy suffixů se využívá toho, že index každého procesoru udává pořadí jeho hrany v Eulerově cestě. Každý procesor si tedy </w:t>
+      </w:r>
+      <w:r>
+        <w:rPr>
+          <w:sz w:val="24"/>
+        </w:rPr>
+        <w:t>určí</w:t>
+      </w:r>
+      <w:r>
+        <w:rPr>
+          <w:sz w:val="24"/>
+        </w:rPr>
+        <w:t xml:space="preserve"> počet iterací, který odpovídá </w:t>
+      </w:r>
+      <w:r>
+        <w:rPr>
+          <w:i/>
+          <w:sz w:val="24"/>
+        </w:rPr>
+        <w:t>log</w:t>
+      </w:r>
+      <w:r>
+        <w:rPr>
+          <w:i/>
+          <w:sz w:val="24"/>
+          <w:vertAlign w:val="subscript"/>
+        </w:rPr>
+        <w:t>2</w:t>
+      </w:r>
+      <w:r>
+        <w:rPr>
+          <w:i/>
+          <w:sz w:val="24"/>
+        </w:rPr>
+        <w:t>(n)</w:t>
+      </w:r>
+      <w:r>
+        <w:rPr>
+          <w:sz w:val="24"/>
+        </w:rPr>
+        <w:t xml:space="preserve">, kde </w:t>
+      </w:r>
+      <w:r>
+        <w:rPr>
+          <w:i/>
+          <w:sz w:val="24"/>
+        </w:rPr>
+        <w:t>n</w:t>
+      </w:r>
+      <w:r>
+        <w:rPr>
+          <w:sz w:val="24"/>
+        </w:rPr>
+        <w:t xml:space="preserve"> je celkový počet </w:t>
+      </w:r>
+      <w:r>
+        <w:rPr>
+          <w:sz w:val="24"/>
+        </w:rPr>
+        <w:t>procesorů/</w:t>
+      </w:r>
+      <w:r>
+        <w:rPr>
+          <w:sz w:val="24"/>
+        </w:rPr>
+        <w:t>hran.</w:t>
+      </w:r>
+      <w:r>
+        <w:rPr>
+          <w:sz w:val="24"/>
+        </w:rPr>
+        <w:t xml:space="preserve"> Následn</w:t>
+      </w:r>
+      <w:r>
+        <w:rPr>
+          <w:sz w:val="24"/>
+        </w:rPr>
+        <w:t xml:space="preserve">ě </w:t>
+      </w:r>
+      <w:r>
+        <w:rPr>
+          <w:sz w:val="24"/>
+        </w:rPr>
+        <w:t xml:space="preserve">si </w:t>
+      </w:r>
+      <w:r>
+        <w:rPr>
+          <w:sz w:val="24"/>
+        </w:rPr>
+        <w:t xml:space="preserve">v cyklu s tímto počtem iterací vypočítá index předchozího procesoru a index následujícího procesoru. Index předchozího procesoru se rovná </w:t>
+      </w:r>
+      <w:r>
+        <w:rPr>
+          <w:i/>
+          <w:sz w:val="24"/>
+        </w:rPr>
+        <w:t>id – 2</w:t>
+      </w:r>
+      <w:r>
+        <w:rPr>
+          <w:i/>
+          <w:sz w:val="24"/>
+          <w:vertAlign w:val="superscript"/>
+        </w:rPr>
+        <w:t>i</w:t>
+      </w:r>
+      <w:r>
+        <w:rPr>
+          <w:sz w:val="24"/>
+        </w:rPr>
+        <w:t xml:space="preserve"> a následujícího procesoru </w:t>
+      </w:r>
+      <w:r>
+        <w:rPr>
+          <w:i/>
+          <w:sz w:val="24"/>
+        </w:rPr>
+        <w:t>id + 2</w:t>
+      </w:r>
+      <w:r>
+        <w:rPr>
+          <w:i/>
+          <w:sz w:val="24"/>
+          <w:vertAlign w:val="superscript"/>
+        </w:rPr>
+        <w:t>i</w:t>
+      </w:r>
+      <w:r>
+        <w:rPr>
+          <w:sz w:val="24"/>
+        </w:rPr>
+        <w:t xml:space="preserve">, kde </w:t>
+      </w:r>
+      <w:r>
+        <w:rPr>
+          <w:i/>
+          <w:sz w:val="24"/>
+        </w:rPr>
+        <w:t>id</w:t>
+      </w:r>
+      <w:r>
+        <w:rPr>
+          <w:sz w:val="24"/>
+        </w:rPr>
+        <w:t xml:space="preserve"> je index daného procesoru a </w:t>
+      </w:r>
+      <w:r>
+        <w:rPr>
+          <w:i/>
+          <w:sz w:val="24"/>
+        </w:rPr>
+        <w:t>i</w:t>
+      </w:r>
+      <w:r>
+        <w:rPr>
+          <w:i/>
           <w:sz w:val="24"/>
         </w:rPr>
         <w:t xml:space="preserve"> </w:t>
@@ -1824,145 +2043,103 @@
         <w:rPr>
           <w:sz w:val="24"/>
         </w:rPr>
-        <w:t xml:space="preserve">Nechť </w:t>
-      </w:r>
-      <w:r>
-        <w:rPr>
-          <w:i/>
-          <w:sz w:val="24"/>
-        </w:rPr>
-        <w:t>x</w:t>
-      </w:r>
-      <w:r>
-        <w:rPr>
-          <w:sz w:val="24"/>
-        </w:rPr>
-        <w:t xml:space="preserve"> je číslo aktuálního procesoru. Pokud je </w:t>
-      </w:r>
-      <w:r>
-        <w:rPr>
-          <w:i/>
-          <w:sz w:val="24"/>
-        </w:rPr>
-        <w:t>x</w:t>
-      </w:r>
-      <w:r>
-        <w:rPr>
-          <w:sz w:val="24"/>
-        </w:rPr>
-        <w:t xml:space="preserve"> rovno nule, pak je daný procesor kořenový. Jinak je číslo rodiče v uplném binárním stromě </w:t>
-      </w:r>
-      <w:r>
-        <w:rPr>
-          <w:i/>
-          <w:sz w:val="24"/>
-        </w:rPr>
-        <w:t>(x – 2)/2</w:t>
-      </w:r>
-      <w:r>
-        <w:rPr>
-          <w:sz w:val="24"/>
-        </w:rPr>
-        <w:t xml:space="preserve"> pokud je </w:t>
-      </w:r>
-      <w:r>
-        <w:rPr>
-          <w:i/>
-          <w:sz w:val="24"/>
-        </w:rPr>
-        <w:t>x</w:t>
-      </w:r>
-      <w:r>
-        <w:rPr>
-          <w:sz w:val="24"/>
-        </w:rPr>
-        <w:t xml:space="preserve"> sudé, </w:t>
-      </w:r>
-      <w:r>
-        <w:rPr>
-          <w:i/>
-          <w:sz w:val="24"/>
-        </w:rPr>
-        <w:t>(x – 1)/2</w:t>
-      </w:r>
-      <w:r>
-        <w:rPr>
-          <w:sz w:val="24"/>
-        </w:rPr>
-        <w:t xml:space="preserve">, pokud je </w:t>
-      </w:r>
-      <w:r>
-        <w:rPr>
-          <w:i/>
-          <w:sz w:val="24"/>
-        </w:rPr>
-        <w:t>x</w:t>
-      </w:r>
-      <w:r>
-        <w:rPr>
-          <w:sz w:val="24"/>
-        </w:rPr>
-        <w:t xml:space="preserve"> liché</w:t>
-      </w:r>
-      <w:r>
-        <w:rPr>
-          <w:sz w:val="24"/>
-        </w:rPr>
-        <w:t xml:space="preserve">. Číslo levého dítěte je </w:t>
-      </w:r>
-      <w:r>
-        <w:rPr>
-          <w:i/>
-          <w:sz w:val="24"/>
-        </w:rPr>
-        <w:t>2</w:t>
-      </w:r>
-      <w:r>
-        <w:rPr>
-          <w:i/>
-          <w:sz w:val="24"/>
-        </w:rPr>
-        <w:t>x</w:t>
-      </w:r>
-      <w:r>
-        <w:rPr>
-          <w:i/>
-          <w:sz w:val="24"/>
-        </w:rPr>
-        <w:t> + 1</w:t>
-      </w:r>
-      <w:r>
-        <w:rPr>
-          <w:sz w:val="24"/>
-        </w:rPr>
-        <w:t xml:space="preserve"> a číslo pravého dítěte je </w:t>
-      </w:r>
-      <w:r>
-        <w:rPr>
-          <w:i/>
-          <w:sz w:val="24"/>
-        </w:rPr>
-        <w:t>2</w:t>
-      </w:r>
-      <w:r>
-        <w:rPr>
-          <w:i/>
-          <w:sz w:val="24"/>
-        </w:rPr>
-        <w:t>x</w:t>
-      </w:r>
-      <w:r>
-        <w:rPr>
-          <w:i/>
-          <w:sz w:val="24"/>
-        </w:rPr>
-        <w:t xml:space="preserve"> + 2</w:t>
-      </w:r>
-      <w:r>
-        <w:rPr>
-          <w:sz w:val="24"/>
-        </w:rPr>
-        <w:t>. Pokud je číslo dětí větší než je celkový počet procesorů, pak daný procesor nemá děti, protože je listový.</w:t>
+        <w:t xml:space="preserve">je </w:t>
+      </w:r>
+      <w:r>
+        <w:rPr>
+          <w:sz w:val="24"/>
+        </w:rPr>
+        <w:t xml:space="preserve">číslo </w:t>
+      </w:r>
+      <w:r>
+        <w:rPr>
+          <w:sz w:val="24"/>
+        </w:rPr>
+        <w:t>dan</w:t>
+      </w:r>
+      <w:r>
+        <w:rPr>
+          <w:sz w:val="24"/>
+        </w:rPr>
+        <w:t>é</w:t>
+      </w:r>
+      <w:r>
+        <w:rPr>
+          <w:sz w:val="24"/>
+        </w:rPr>
+        <w:t xml:space="preserve"> iterace.</w:t>
+      </w:r>
+      <w:r>
+        <w:rPr>
+          <w:sz w:val="24"/>
+        </w:rPr>
+        <w:t xml:space="preserve"> Pokud je index předchozího procesoru větší nebo roven</w:t>
+      </w:r>
+      <w:r>
+        <w:rPr>
+          <w:sz w:val="24"/>
+        </w:rPr>
+        <w:t xml:space="preserve"> nule</w:t>
+      </w:r>
+      <w:r>
+        <w:rPr>
+          <w:sz w:val="24"/>
+        </w:rPr>
+        <w:t xml:space="preserve">(má předchůdce), odešle mu svoji sumu </w:t>
+      </w:r>
+      <w:r>
+        <w:rPr>
+          <w:sz w:val="24"/>
+        </w:rPr>
+        <w:t>suf</w:t>
+      </w:r>
+      <w:r>
+        <w:rPr>
+          <w:sz w:val="24"/>
+        </w:rPr>
+        <w:t>fixů</w:t>
+      </w:r>
+      <w:r>
+        <w:rPr>
+          <w:sz w:val="24"/>
+        </w:rPr>
+        <w:t xml:space="preserve">, která je inicializovaná na váhu </w:t>
+      </w:r>
+      <w:r>
+        <w:rPr>
+          <w:sz w:val="24"/>
+        </w:rPr>
+        <w:t xml:space="preserve">jeho </w:t>
+      </w:r>
+      <w:r>
+        <w:rPr>
+          <w:sz w:val="24"/>
+        </w:rPr>
+        <w:t>hrany</w:t>
+      </w:r>
+      <w:r>
+        <w:rPr>
+          <w:sz w:val="24"/>
+        </w:rPr>
+        <w:t>. Obdobně pokud je index následujícího procesoru menší než je celkový počet procesorů, tak od něj příjme jeho sumu suffixů.</w:t>
+      </w:r>
+      <w:r>
+        <w:rPr>
+          <w:sz w:val="24"/>
+        </w:rPr>
+        <w:t xml:space="preserve"> </w:t>
+      </w:r>
+      <w:r>
+        <w:rPr>
+          <w:sz w:val="24"/>
+        </w:rPr>
+        <w:t xml:space="preserve">Tu si pak přičte ke své sumě a pokračuje další iterací. </w:t>
+      </w:r>
+      <w:r>
+        <w:rPr>
+          <w:sz w:val="24"/>
+        </w:rPr>
+        <w:t>Po dokončení všech iterací má každý procesor vypočtenou sumu suffixů.</w:t>
       </w:r>
     </w:p>
     <w:p>
@@ -1978,7 +2155,13 @@
         <w:rPr>
           <w:sz w:val="24"/>
         </w:rPr>
-        <w:t>Zpracování</w:t>
+        <w:t>Po získání sumy suffixů si procesory reprezentující dopředné hrany provedou korekci, kde upraví svou váhu</w:t>
+      </w:r>
+      <w:r>
+        <w:rPr>
+          <w:sz w:val="24"/>
+        </w:rPr>
+        <w:t>,</w:t>
       </w:r>
       <w:r>
         <w:rPr>
@@ -1990,394 +2173,43 @@
         <w:rPr>
           <w:sz w:val="24"/>
         </w:rPr>
-        <w:t>začíná</w:t>
-      </w:r>
-      <w:r>
-        <w:rPr>
-          <w:sz w:val="24"/>
-        </w:rPr>
-        <w:t xml:space="preserve"> </w:t>
-      </w:r>
-      <w:r>
-        <w:rPr>
-          <w:sz w:val="24"/>
-        </w:rPr>
-        <w:t xml:space="preserve">načtením řazených hodnot ze vstupního souboru kořenovým procesorem. Ten je neseřazené vytiskne na konzoli a vypočítá celkový počet listových procesorů, mezi které tyto hodnoty rozdělí. Nechť </w:t>
-      </w:r>
-      <w:r>
-        <w:rPr>
-          <w:i/>
-          <w:sz w:val="24"/>
-        </w:rPr>
-        <w:t>p</w:t>
-      </w:r>
-      <w:r>
-        <w:rPr>
-          <w:sz w:val="24"/>
-        </w:rPr>
-        <w:t xml:space="preserve"> je celkový počet procesorů. Potom počet listových procesorů v úplném binárním stromě je roven </w:t>
-      </w:r>
-      <w:r>
-        <w:rPr>
-          <w:i/>
-          <w:sz w:val="24"/>
-        </w:rPr>
-        <w:t>(</w:t>
-      </w:r>
-      <w:r>
-        <w:rPr>
-          <w:i/>
-          <w:sz w:val="24"/>
-        </w:rPr>
-        <w:t>p</w:t>
-      </w:r>
-      <w:r>
-        <w:rPr>
-          <w:i/>
-          <w:sz w:val="24"/>
-        </w:rPr>
-        <w:t xml:space="preserve"> + 1)/2</w:t>
-      </w:r>
-      <w:r>
-        <w:rPr>
-          <w:i/>
-          <w:sz w:val="24"/>
-        </w:rPr>
-        <w:t xml:space="preserve"> </w:t>
-      </w:r>
-      <w:r>
-        <w:rPr>
-          <w:sz w:val="24"/>
-        </w:rPr>
-        <w:t xml:space="preserve">zaokrouhleno nahoru. Při počnu </w:t>
-      </w:r>
-      <w:r>
-        <w:rPr>
-          <w:i/>
-          <w:sz w:val="24"/>
-        </w:rPr>
-        <w:t>N</w:t>
-      </w:r>
-      <w:r>
-        <w:rPr>
-          <w:i/>
-          <w:sz w:val="24"/>
-        </w:rPr>
-        <w:t xml:space="preserve"> </w:t>
-      </w:r>
-      <w:r>
-        <w:rPr>
-          <w:sz w:val="24"/>
-        </w:rPr>
-        <w:t>vstupních hodnot</w:t>
-      </w:r>
-      <w:r>
-        <w:rPr>
-          <w:sz w:val="24"/>
-        </w:rPr>
-        <w:t xml:space="preserve"> pak každý listový procesor řadí </w:t>
-      </w:r>
-      <w:r>
-        <w:rPr>
-          <w:i/>
-          <w:sz w:val="24"/>
-        </w:rPr>
-        <w:t>N/p</w:t>
-      </w:r>
-      <w:r>
-        <w:rPr>
-          <w:sz w:val="24"/>
-        </w:rPr>
-        <w:t xml:space="preserve"> hodnot zaokrouhleno nahoru.</w:t>
-      </w:r>
-      <w:r>
-        <w:rPr>
-          <w:sz w:val="24"/>
-        </w:rPr>
-        <w:t xml:space="preserve"> Kořenový procesor tedy postupně rozešle všem listovým procesorům </w:t>
-      </w:r>
-      <w:r>
-        <w:rPr>
-          <w:i/>
-          <w:sz w:val="24"/>
-        </w:rPr>
-        <w:t>N/p</w:t>
-      </w:r>
-      <w:r>
-        <w:rPr>
-          <w:sz w:val="24"/>
-        </w:rPr>
-        <w:t xml:space="preserve"> hodnot pomocí metody </w:t>
-      </w:r>
-      <w:r>
-        <w:rPr>
-          <w:i/>
-          <w:sz w:val="24"/>
-        </w:rPr>
-        <w:t>sendVector()</w:t>
-      </w:r>
-      <w:r>
-        <w:rPr>
-          <w:sz w:val="24"/>
-        </w:rPr>
-        <w:t xml:space="preserve"> třídy </w:t>
-      </w:r>
-      <w:r>
-        <w:rPr>
-          <w:i/>
-          <w:sz w:val="24"/>
-        </w:rPr>
-        <w:t>Node</w:t>
-      </w:r>
-      <w:r>
-        <w:rPr>
-          <w:sz w:val="24"/>
-        </w:rPr>
-        <w:t>.</w:t>
-      </w:r>
-      <w:r>
-        <w:rPr>
-          <w:sz w:val="24"/>
-        </w:rPr>
-        <w:t xml:space="preserve"> Tato funkce představuje odeslání vektoru hodnot jinému procesoru, kde pomocí funkce </w:t>
-      </w:r>
-      <w:r>
-        <w:rPr>
-          <w:i/>
-          <w:sz w:val="24"/>
-        </w:rPr>
-        <w:t>MPI_Send()</w:t>
-      </w:r>
-      <w:r>
-        <w:rPr>
-          <w:sz w:val="24"/>
-        </w:rPr>
-        <w:t xml:space="preserve"> se </w:t>
-      </w:r>
-      <w:r>
-        <w:rPr>
-          <w:sz w:val="24"/>
-        </w:rPr>
-        <w:t xml:space="preserve">nejprve </w:t>
-      </w:r>
-      <w:r>
-        <w:rPr>
-          <w:sz w:val="24"/>
-        </w:rPr>
-        <w:t>odešle počet hodnot ve vektoru</w:t>
-      </w:r>
-      <w:r>
-        <w:rPr>
-          <w:sz w:val="24"/>
-        </w:rPr>
-        <w:t xml:space="preserve"> </w:t>
-      </w:r>
-      <w:r>
-        <w:rPr>
-          <w:sz w:val="24"/>
-        </w:rPr>
-        <w:t>a</w:t>
-      </w:r>
-      <w:r>
-        <w:rPr>
-          <w:sz w:val="24"/>
-        </w:rPr>
-        <w:t> </w:t>
-      </w:r>
-      <w:r>
-        <w:rPr>
-          <w:sz w:val="24"/>
-        </w:rPr>
-        <w:t xml:space="preserve">následně se postupně odesílají </w:t>
-      </w:r>
-      <w:r>
-        <w:rPr>
-          <w:sz w:val="24"/>
-        </w:rPr>
-        <w:t>jednotlivé</w:t>
-      </w:r>
-      <w:r>
-        <w:rPr>
-          <w:sz w:val="24"/>
-        </w:rPr>
-        <w:t xml:space="preserve"> hodnoty.</w:t>
-      </w:r>
-      <w:r>
-        <w:rPr>
-          <w:sz w:val="24"/>
-        </w:rPr>
-        <w:t xml:space="preserve"> Pro rozlišení </w:t>
-      </w:r>
-      <w:r>
-        <w:rPr>
-          <w:sz w:val="24"/>
-        </w:rPr>
-        <w:t xml:space="preserve">počtu hodnot a </w:t>
-      </w:r>
-      <w:r>
-        <w:rPr>
-          <w:sz w:val="24"/>
-        </w:rPr>
-        <w:t xml:space="preserve">hodnoty </w:t>
-      </w:r>
-      <w:r>
-        <w:rPr>
-          <w:sz w:val="24"/>
-        </w:rPr>
-        <w:t>ve vektoru</w:t>
-      </w:r>
-      <w:r>
-        <w:rPr>
-          <w:sz w:val="24"/>
-        </w:rPr>
-        <w:t xml:space="preserve"> </w:t>
-      </w:r>
-      <w:r>
-        <w:rPr>
-          <w:sz w:val="24"/>
-        </w:rPr>
-        <w:t>j</w:t>
-      </w:r>
-      <w:r>
-        <w:rPr>
-          <w:sz w:val="24"/>
-        </w:rPr>
-        <w:t>s</w:t>
-      </w:r>
-      <w:r>
-        <w:rPr>
-          <w:sz w:val="24"/>
-        </w:rPr>
-        <w:t>ou definovány dva tagy</w:t>
-      </w:r>
-      <w:r>
-        <w:rPr>
-          <w:sz w:val="24"/>
-        </w:rPr>
-        <w:t>:</w:t>
-      </w:r>
-      <w:r>
-        <w:rPr>
-          <w:sz w:val="24"/>
-        </w:rPr>
-        <w:t xml:space="preserve"> </w:t>
-      </w:r>
-      <w:r>
-        <w:rPr>
-          <w:i/>
-          <w:sz w:val="24"/>
-        </w:rPr>
-        <w:t>TAG_</w:t>
-      </w:r>
-      <w:r>
-        <w:rPr>
-          <w:i/>
-          <w:sz w:val="24"/>
-        </w:rPr>
-        <w:t>COUNT</w:t>
-      </w:r>
-      <w:r>
-        <w:rPr>
-          <w:i/>
-          <w:sz w:val="24"/>
-        </w:rPr>
-        <w:t xml:space="preserve"> </w:t>
-      </w:r>
-      <w:r>
-        <w:rPr>
-          <w:sz w:val="24"/>
-        </w:rPr>
-        <w:t>a</w:t>
-      </w:r>
-      <w:r>
-        <w:rPr>
-          <w:i/>
-          <w:sz w:val="24"/>
-        </w:rPr>
-        <w:t xml:space="preserve"> TAG_VALUE</w:t>
-      </w:r>
-      <w:r>
-        <w:rPr>
-          <w:sz w:val="24"/>
-        </w:rPr>
-        <w:t xml:space="preserve">. </w:t>
-      </w:r>
-      <w:r>
-        <w:rPr>
-          <w:sz w:val="24"/>
-        </w:rPr>
-        <w:t xml:space="preserve">Listové procesory příjmou své posloupnosti pomocí </w:t>
-      </w:r>
-      <w:r>
-        <w:rPr>
-          <w:sz w:val="24"/>
-        </w:rPr>
-        <w:t xml:space="preserve">obdobné </w:t>
-      </w:r>
-      <w:r>
-        <w:rPr>
-          <w:sz w:val="24"/>
-        </w:rPr>
-        <w:t xml:space="preserve">metody </w:t>
-      </w:r>
-      <w:r>
-        <w:rPr>
-          <w:i/>
-          <w:sz w:val="24"/>
-        </w:rPr>
-        <w:t>recvVector()</w:t>
-      </w:r>
-      <w:r>
-        <w:rPr>
-          <w:i/>
-          <w:sz w:val="24"/>
-        </w:rPr>
-        <w:t xml:space="preserve">. </w:t>
-      </w:r>
-      <w:r>
-        <w:rPr>
-          <w:sz w:val="24"/>
-        </w:rPr>
-        <w:t xml:space="preserve">V této metodě nejprve příjmou pomocí funkce </w:t>
-      </w:r>
-      <w:r>
-        <w:rPr>
-          <w:i/>
-          <w:sz w:val="24"/>
-        </w:rPr>
-        <w:t>MPI_Recv()</w:t>
-      </w:r>
-      <w:r>
-        <w:rPr>
-          <w:sz w:val="24"/>
-        </w:rPr>
-        <w:t xml:space="preserve"> s tagem </w:t>
-      </w:r>
-      <w:r>
-        <w:rPr>
-          <w:i/>
-          <w:sz w:val="24"/>
-        </w:rPr>
-        <w:t>TAG_COUNT</w:t>
-      </w:r>
-      <w:r>
-        <w:rPr>
-          <w:sz w:val="24"/>
-        </w:rPr>
-        <w:t xml:space="preserve"> počet hodnot, které budou přijímat a následně řadit, a poté v cyklu pomocí stejné funkce, ale s tagem </w:t>
-      </w:r>
-      <w:r>
-        <w:rPr>
-          <w:i/>
-          <w:sz w:val="24"/>
-        </w:rPr>
-        <w:t>TAG_VALUE</w:t>
-      </w:r>
-      <w:r>
-        <w:rPr>
-          <w:sz w:val="24"/>
-        </w:rPr>
-        <w:t>, příjme daný počet hodnot, které ukládá do vektoru.</w:t>
+        <w:t xml:space="preserve">a tím nastaví úroveň </w:t>
+      </w:r>
+      <w:r>
+        <w:rPr>
+          <w:sz w:val="24"/>
+        </w:rPr>
+        <w:t>uzlu, do kterého dopředná hrana směřuje. Daná úroveň uzlu odpovídá sumě suffixů + 1.</w:t>
+      </w:r>
+      <w:r>
+        <w:rPr>
+          <w:sz w:val="24"/>
+        </w:rPr>
+        <w:t xml:space="preserve"> Nakonec každý procesor, který reprezentuje dopřednou hranu</w:t>
+      </w:r>
+      <w:r>
+        <w:rPr>
+          <w:sz w:val="24"/>
+        </w:rPr>
+        <w:t>,</w:t>
+      </w:r>
+      <w:r>
+        <w:rPr>
+          <w:sz w:val="24"/>
+        </w:rPr>
+        <w:t xml:space="preserve"> vytiskne daný vrchol a jeho úroveň. Pro synchronizaci tisku je použita bariéra, kde se v cyklu, jehož počet iterací odpovídá počtu vrcholů, postupně tisknou </w:t>
+      </w:r>
+      <w:r>
+        <w:rPr>
+          <w:sz w:val="24"/>
+        </w:rPr>
+        <w:t>vrcholy</w:t>
+      </w:r>
+      <w:r>
+        <w:rPr>
+          <w:sz w:val="24"/>
+        </w:rPr>
+        <w:t xml:space="preserve"> v původním pořadí.</w:t>
       </w:r>
     </w:p>
     <w:p>
@@ -2393,129 +2225,7 @@
         <w:rPr>
           <w:sz w:val="24"/>
         </w:rPr>
-        <w:lastRenderedPageBreak/>
-        <w:t>Samotný proces řazení začíná seřazením vektoru hodnot ve všech listových procesorech pomocí sekvenčního řadícího algoritmu. Pro tento účel byla použita funkce </w:t>
-      </w:r>
-      <w:r>
-        <w:rPr>
-          <w:i/>
-          <w:sz w:val="24"/>
-        </w:rPr>
-        <w:t>sort()</w:t>
-      </w:r>
-      <w:r>
-        <w:rPr>
-          <w:i/>
-          <w:sz w:val="24"/>
-        </w:rPr>
-        <w:t xml:space="preserve">, </w:t>
-      </w:r>
-      <w:r>
-        <w:rPr>
-          <w:sz w:val="24"/>
-        </w:rPr>
-        <w:t xml:space="preserve">která je součástí standartní knihovny C++. Po seřazení odešlou </w:t>
-      </w:r>
-      <w:r>
-        <w:rPr>
-          <w:sz w:val="24"/>
-        </w:rPr>
-        <w:t>listové</w:t>
-      </w:r>
-      <w:r>
-        <w:rPr>
-          <w:sz w:val="24"/>
-        </w:rPr>
-        <w:t xml:space="preserve"> procesory posloupnost svým rodičům, kteří na ni čekají. K tomu jsou použity již výše zmíněné funkce </w:t>
-      </w:r>
-      <w:r>
-        <w:rPr>
-          <w:i/>
-          <w:sz w:val="24"/>
-        </w:rPr>
-        <w:t>sendVector()</w:t>
-      </w:r>
-      <w:r>
-        <w:rPr>
-          <w:sz w:val="24"/>
-        </w:rPr>
-        <w:t xml:space="preserve"> a </w:t>
-      </w:r>
-      <w:r>
-        <w:rPr>
-          <w:i/>
-          <w:sz w:val="24"/>
-        </w:rPr>
-        <w:t>recvVector()</w:t>
-      </w:r>
-      <w:r>
-        <w:rPr>
-          <w:sz w:val="24"/>
-        </w:rPr>
-        <w:t xml:space="preserve">. Nelistové procesory po přijetí spojí dané posloupnosti pomocí funkce </w:t>
-      </w:r>
-      <w:r>
-        <w:rPr>
-          <w:i/>
-          <w:sz w:val="24"/>
-        </w:rPr>
-        <w:t>merge()</w:t>
-      </w:r>
-      <w:r>
-        <w:rPr>
-          <w:i/>
-          <w:sz w:val="24"/>
-        </w:rPr>
-        <w:t xml:space="preserve">, </w:t>
-      </w:r>
-      <w:r>
-        <w:rPr>
-          <w:sz w:val="24"/>
-        </w:rPr>
-        <w:t xml:space="preserve">která je součastí knihovny </w:t>
-      </w:r>
-      <w:r>
-        <w:rPr>
-          <w:i/>
-          <w:sz w:val="24"/>
-        </w:rPr>
-        <w:t>algorithm</w:t>
-      </w:r>
-      <w:r>
-        <w:rPr>
-          <w:sz w:val="24"/>
-        </w:rPr>
-        <w:t xml:space="preserve"> a odešlou je opět svým rodičům, dokud se postupně spojované posloupnosti nedostanou až ke kořenu. Ten provede poslední spojení posloupnost</w:t>
-      </w:r>
-      <w:r>
-        <w:rPr>
-          <w:sz w:val="24"/>
-        </w:rPr>
-        <w:t>í</w:t>
-      </w:r>
-      <w:r>
-        <w:rPr>
-          <w:sz w:val="24"/>
-        </w:rPr>
-        <w:t xml:space="preserve"> z levého a pravého podstromu a výslednou seřazenou posloupnost vytiskne</w:t>
-      </w:r>
-      <w:r>
-        <w:rPr>
-          <w:sz w:val="24"/>
-        </w:rPr>
-        <w:t xml:space="preserve"> na konzoli po jedné hodnotě na řádek</w:t>
-      </w:r>
-      <w:r>
-        <w:rPr>
-          <w:sz w:val="24"/>
-        </w:rPr>
-        <w:t>.</w:t>
-      </w:r>
-      <w:r>
-        <w:rPr>
-          <w:sz w:val="24"/>
-        </w:rPr>
-        <w:t xml:space="preserve"> Na konci programu je volána funkce </w:t>
+        <w:t xml:space="preserve">Na konci programu je volána funkce </w:t>
       </w:r>
       <w:r>
         <w:rPr>
@@ -2552,7 +2262,13 @@
         <w:rPr>
           <w:sz w:val="24"/>
         </w:rPr>
-        <w:t>Na naimplementovaném algoritmu bylo provedeno několik experimentů s různě velkými počty vstupních hodnot pro ověření časové složitosti Bucket sortu.</w:t>
+        <w:t xml:space="preserve">Na naimplementovaném algoritmu bylo provedeno několik experimentů s různě </w:t>
+      </w:r>
+      <w:r>
+        <w:rPr>
+          <w:sz w:val="24"/>
+        </w:rPr>
+        <w:t>dlouhými</w:t>
       </w:r>
       <w:r>
         <w:rPr>
@@ -2564,6 +2280,48 @@
         <w:rPr>
           <w:sz w:val="24"/>
         </w:rPr>
+        <w:t>vstupními</w:t>
+      </w:r>
+      <w:r>
+        <w:rPr>
+          <w:sz w:val="24"/>
+        </w:rPr>
+        <w:t xml:space="preserve"> </w:t>
+      </w:r>
+      <w:r>
+        <w:rPr>
+          <w:sz w:val="24"/>
+        </w:rPr>
+        <w:t>řetězci</w:t>
+      </w:r>
+      <w:r>
+        <w:rPr>
+          <w:sz w:val="24"/>
+        </w:rPr>
+        <w:t xml:space="preserve"> pro ověření časové složitost</w:t>
+      </w:r>
+      <w:r>
+        <w:rPr>
+          <w:sz w:val="24"/>
+        </w:rPr>
+        <w:t>i</w:t>
+      </w:r>
+      <w:r>
+        <w:rPr>
+          <w:sz w:val="24"/>
+        </w:rPr>
+        <w:t>.</w:t>
+      </w:r>
+      <w:r>
+        <w:rPr>
+          <w:sz w:val="24"/>
+        </w:rPr>
+        <w:t xml:space="preserve"> </w:t>
+      </w:r>
+      <w:r>
+        <w:rPr>
+          <w:sz w:val="24"/>
+        </w:rPr>
         <w:t xml:space="preserve">Knihovna </w:t>
       </w:r>
       <w:r>
@@ -2577,7 +2335,14 @@
         <w:rPr>
           <w:sz w:val="24"/>
         </w:rPr>
-        <w:t xml:space="preserve"> neobsahuje žádné implicitní metody pro měření složitosti algoritmů</w:t>
+        <w:t xml:space="preserve"> neobsahuje žádné </w:t>
+      </w:r>
+      <w:r>
+        <w:rPr>
+          <w:sz w:val="24"/>
+        </w:rPr>
+        <w:lastRenderedPageBreak/>
+        <w:t>implicitní metody pro měření složitosti algoritmů</w:t>
       </w:r>
       <w:r>
         <w:rPr>
@@ -2593,10 +2358,23 @@
       </w:r>
       <w:r>
         <w:rPr>
+          <w:sz w:val="24"/>
+        </w:rPr>
+        <w:t>&lt;</w:t>
+      </w:r>
+      <w:r>
+        <w:rPr>
           <w:i/>
           <w:sz w:val="24"/>
         </w:rPr>
         <w:t>time.h</w:t>
+      </w:r>
+      <w:r>
+        <w:rPr>
+          <w:i/>
+          <w:sz w:val="24"/>
+        </w:rPr>
+        <w:t>&gt;</w:t>
       </w:r>
       <w:r>
         <w:rPr>
@@ -2618,7 +2396,37 @@
         <w:rPr>
           <w:sz w:val="24"/>
         </w:rPr>
-        <w:t>Algoritmus byl testován na několika sadách vstupů o velikosti 8, 16, 24, 32, 40, 48, 56 a 64 prvků, kde každý počet prvků měl 10 různých posloupností a každá z nich byla testována 12 krát.</w:t>
+        <w:t xml:space="preserve">Algoritmus byl testován na několika </w:t>
+      </w:r>
+      <w:r>
+        <w:rPr>
+          <w:sz w:val="24"/>
+        </w:rPr>
+        <w:t>různých</w:t>
+      </w:r>
+      <w:r>
+        <w:rPr>
+          <w:sz w:val="24"/>
+        </w:rPr>
+        <w:t xml:space="preserve"> vstup</w:t>
+      </w:r>
+      <w:r>
+        <w:rPr>
+          <w:sz w:val="24"/>
+        </w:rPr>
+        <w:t>ech</w:t>
+      </w:r>
+      <w:r>
+        <w:rPr>
+          <w:sz w:val="24"/>
+        </w:rPr>
+        <w:t xml:space="preserve"> o </w:t>
+      </w:r>
+      <w:r>
+        <w:rPr>
+          <w:sz w:val="24"/>
+        </w:rPr>
+        <w:t>délkách</w:t>
       </w:r>
       <w:r>
         <w:rPr>
@@ -2630,19 +2438,151 @@
         <w:rPr>
           <w:sz w:val="24"/>
         </w:rPr>
-        <w:t xml:space="preserve">Minimální a maximální hodnoty </w:t>
-      </w:r>
-      <w:r>
-        <w:rPr>
-          <w:sz w:val="24"/>
-        </w:rPr>
-        <w:t xml:space="preserve">na každé posloupnosti </w:t>
-      </w:r>
-      <w:r>
-        <w:rPr>
-          <w:sz w:val="24"/>
-        </w:rPr>
-        <w:t>byly zahozeny a zbylých 10 se</w:t>
+        <w:t>2</w:t>
+      </w:r>
+      <w:r>
+        <w:rPr>
+          <w:sz w:val="24"/>
+        </w:rPr>
+        <w:t xml:space="preserve">, </w:t>
+      </w:r>
+      <w:r>
+        <w:rPr>
+          <w:sz w:val="24"/>
+        </w:rPr>
+        <w:t>3</w:t>
+      </w:r>
+      <w:r>
+        <w:rPr>
+          <w:sz w:val="24"/>
+        </w:rPr>
+        <w:t xml:space="preserve">, </w:t>
+      </w:r>
+      <w:r>
+        <w:rPr>
+          <w:sz w:val="24"/>
+        </w:rPr>
+        <w:t>5</w:t>
+      </w:r>
+      <w:r>
+        <w:rPr>
+          <w:sz w:val="24"/>
+        </w:rPr>
+        <w:t xml:space="preserve">, </w:t>
+      </w:r>
+      <w:r>
+        <w:rPr>
+          <w:sz w:val="24"/>
+        </w:rPr>
+        <w:t>9</w:t>
+      </w:r>
+      <w:r>
+        <w:rPr>
+          <w:sz w:val="24"/>
+        </w:rPr>
+        <w:t xml:space="preserve"> a </w:t>
+      </w:r>
+      <w:r>
+        <w:rPr>
+          <w:sz w:val="24"/>
+        </w:rPr>
+        <w:t>1</w:t>
+      </w:r>
+      <w:r>
+        <w:rPr>
+          <w:sz w:val="24"/>
+        </w:rPr>
+        <w:t>3</w:t>
+      </w:r>
+      <w:r>
+        <w:rPr>
+          <w:sz w:val="24"/>
+        </w:rPr>
+        <w:t xml:space="preserve"> </w:t>
+      </w:r>
+      <w:r>
+        <w:rPr>
+          <w:sz w:val="24"/>
+        </w:rPr>
+        <w:t>zna</w:t>
+      </w:r>
+      <w:r>
+        <w:rPr>
+          <w:sz w:val="24"/>
+        </w:rPr>
+        <w:t>ků, kde</w:t>
+      </w:r>
+      <w:r>
+        <w:rPr>
+          <w:sz w:val="24"/>
+        </w:rPr>
+        <w:t xml:space="preserve"> nezáleží na jednotlivých znacích, ale pouze na délce vstupu, proto nebylo třeba vytvářet různé řetězce pro jednotlivé délky.</w:t>
+      </w:r>
+      <w:r>
+        <w:rPr>
+          <w:sz w:val="24"/>
+        </w:rPr>
+        <w:t xml:space="preserve"> </w:t>
+      </w:r>
+      <w:r>
+        <w:rPr>
+          <w:sz w:val="24"/>
+        </w:rPr>
+        <w:t>K</w:t>
+      </w:r>
+      <w:r>
+        <w:rPr>
+          <w:sz w:val="24"/>
+        </w:rPr>
+        <w:t>ažd</w:t>
+      </w:r>
+      <w:r>
+        <w:rPr>
+          <w:sz w:val="24"/>
+        </w:rPr>
+        <w:t>ý</w:t>
+      </w:r>
+      <w:r>
+        <w:rPr>
+          <w:sz w:val="24"/>
+        </w:rPr>
+        <w:t xml:space="preserve"> z</w:t>
+      </w:r>
+      <w:r>
+        <w:rPr>
+          <w:sz w:val="24"/>
+        </w:rPr>
+        <w:t>e vstupních řetězců</w:t>
+      </w:r>
+      <w:r>
+        <w:rPr>
+          <w:sz w:val="24"/>
+        </w:rPr>
+        <w:t xml:space="preserve"> byl testován 12</w:t>
+      </w:r>
+      <w:r>
+        <w:rPr>
+          <w:sz w:val="24"/>
+        </w:rPr>
+        <w:t>0</w:t>
+      </w:r>
+      <w:r>
+        <w:rPr>
+          <w:sz w:val="24"/>
+        </w:rPr>
+        <w:t> krát.</w:t>
+      </w:r>
+      <w:r>
+        <w:rPr>
+          <w:sz w:val="24"/>
+        </w:rPr>
+        <w:t xml:space="preserve"> </w:t>
+      </w:r>
+      <w:r>
+        <w:rPr>
+          <w:sz w:val="24"/>
+        </w:rPr>
+        <w:t>10</w:t>
       </w:r>
       <w:r>
         <w:rPr>
@@ -2654,13 +2594,163 @@
         <w:rPr>
           <w:sz w:val="24"/>
         </w:rPr>
+        <w:t>m</w:t>
+      </w:r>
+      <w:r>
+        <w:rPr>
+          <w:sz w:val="24"/>
+        </w:rPr>
+        <w:t>inimální</w:t>
+      </w:r>
+      <w:r>
+        <w:rPr>
+          <w:sz w:val="24"/>
+        </w:rPr>
+        <w:t>ch</w:t>
+      </w:r>
+      <w:r>
+        <w:rPr>
+          <w:sz w:val="24"/>
+        </w:rPr>
+        <w:t xml:space="preserve"> a</w:t>
+      </w:r>
+      <w:r>
+        <w:rPr>
+          <w:sz w:val="24"/>
+        </w:rPr>
+        <w:t xml:space="preserve"> 10</w:t>
+      </w:r>
+      <w:r>
+        <w:rPr>
+          <w:sz w:val="24"/>
+        </w:rPr>
+        <w:t xml:space="preserve"> maximální</w:t>
+      </w:r>
+      <w:r>
+        <w:rPr>
+          <w:sz w:val="24"/>
+        </w:rPr>
+        <w:t>ch</w:t>
+      </w:r>
+      <w:r>
+        <w:rPr>
+          <w:sz w:val="24"/>
+        </w:rPr>
+        <w:t xml:space="preserve"> </w:t>
+      </w:r>
+      <w:r>
+        <w:rPr>
+          <w:sz w:val="24"/>
+        </w:rPr>
+        <w:t xml:space="preserve">naměřených </w:t>
+      </w:r>
+      <w:r>
+        <w:rPr>
+          <w:sz w:val="24"/>
+        </w:rPr>
+        <w:t xml:space="preserve">hodnot </w:t>
+      </w:r>
+      <w:r>
+        <w:rPr>
+          <w:sz w:val="24"/>
+        </w:rPr>
+        <w:t>na každé</w:t>
+      </w:r>
+      <w:r>
+        <w:rPr>
+          <w:sz w:val="24"/>
+        </w:rPr>
+        <w:t>m</w:t>
+      </w:r>
+      <w:r>
+        <w:rPr>
+          <w:sz w:val="24"/>
+        </w:rPr>
+        <w:t xml:space="preserve"> </w:t>
+      </w:r>
+      <w:r>
+        <w:rPr>
+          <w:sz w:val="24"/>
+        </w:rPr>
+        <w:t>vstupu</w:t>
+      </w:r>
+      <w:r>
+        <w:rPr>
+          <w:sz w:val="24"/>
+        </w:rPr>
+        <w:t xml:space="preserve"> </w:t>
+      </w:r>
+      <w:r>
+        <w:rPr>
+          <w:sz w:val="24"/>
+        </w:rPr>
+        <w:t>byl</w:t>
+      </w:r>
+      <w:r>
+        <w:rPr>
+          <w:sz w:val="24"/>
+        </w:rPr>
+        <w:t>o</w:t>
+      </w:r>
+      <w:r>
+        <w:rPr>
+          <w:sz w:val="24"/>
+        </w:rPr>
+        <w:t xml:space="preserve"> zahozen</w:t>
+      </w:r>
+      <w:r>
+        <w:rPr>
+          <w:sz w:val="24"/>
+        </w:rPr>
+        <w:t>o</w:t>
+      </w:r>
+      <w:r>
+        <w:rPr>
+          <w:sz w:val="24"/>
+        </w:rPr>
+        <w:t xml:space="preserve"> a zbylých 10</w:t>
+      </w:r>
+      <w:r>
+        <w:rPr>
+          <w:sz w:val="24"/>
+        </w:rPr>
+        <w:t>0</w:t>
+      </w:r>
+      <w:r>
+        <w:rPr>
+          <w:sz w:val="24"/>
+        </w:rPr>
+        <w:t xml:space="preserve"> se</w:t>
+      </w:r>
+      <w:r>
+        <w:rPr>
+          <w:sz w:val="24"/>
+        </w:rPr>
+        <w:t> </w:t>
+      </w:r>
+      <w:r>
+        <w:rPr>
+          <w:sz w:val="24"/>
+        </w:rPr>
         <w:t>zprůměrovalo.</w:t>
       </w:r>
       <w:r>
         <w:rPr>
           <w:sz w:val="24"/>
         </w:rPr>
-        <w:t xml:space="preserve"> Dohromady tedy bylo provedeno 960 testů.</w:t>
+        <w:t xml:space="preserve"> Dohromady tedy bylo provedeno </w:t>
+      </w:r>
+      <w:r>
+        <w:rPr>
+          <w:sz w:val="24"/>
+        </w:rPr>
+        <w:t>60</w:t>
+      </w:r>
+      <w:r>
+        <w:rPr>
+          <w:sz w:val="24"/>
+        </w:rPr>
+        <w:t>0 testů.</w:t>
       </w:r>
     </w:p>
     <w:p>
@@ -2694,7 +2784,19 @@
         <w:rPr>
           <w:sz w:val="24"/>
         </w:rPr>
-        <w:t xml:space="preserve">tena inicializace MPI prostředí, načtení hodnot ze vstupního souboru a veškeré </w:t>
+        <w:t xml:space="preserve">tena inicializace MPI prostředí, </w:t>
+      </w:r>
+      <w:r>
+        <w:rPr>
+          <w:sz w:val="24"/>
+        </w:rPr>
+        <w:t>inicializace hran(ne jejich vah)</w:t>
+      </w:r>
+      <w:r>
+        <w:rPr>
+          <w:sz w:val="24"/>
+        </w:rPr>
+        <w:t xml:space="preserve"> a veškeré </w:t>
       </w:r>
       <w:r>
         <w:rPr>
@@ -2706,7 +2808,62 @@
         <w:rPr>
           <w:sz w:val="24"/>
         </w:rPr>
-        <w:t xml:space="preserve"> do konzole. Pro spuštění programu za účelem měření stačí </w:t>
+        <w:t xml:space="preserve"> do konzole.</w:t>
+      </w:r>
+      <w:r>
+        <w:rPr>
+          <w:sz w:val="24"/>
+        </w:rPr>
+        <w:t xml:space="preserve"> Měřily se tedy pouze jednotlivé kroky algoritmu popsané v kapitole </w:t>
+      </w:r>
+      <w:r>
+        <w:rPr>
+          <w:sz w:val="24"/>
+        </w:rPr>
+        <w:fldChar w:fldCharType="begin"/>
+      </w:r>
+      <w:r>
+        <w:rPr>
+          <w:sz w:val="24"/>
+        </w:rPr>
+        <w:instrText xml:space="preserve"> REF _Ref4951658 \r \h </w:instrText>
+      </w:r>
+      <w:r>
+        <w:rPr>
+          <w:sz w:val="24"/>
+        </w:rPr>
+      </w:r>
+      <w:r>
+        <w:rPr>
+          <w:sz w:val="24"/>
+        </w:rPr>
+        <w:fldChar w:fldCharType="separate"/>
+      </w:r>
+      <w:r>
+        <w:rPr>
+          <w:sz w:val="24"/>
+        </w:rPr>
+        <w:t>2</w:t>
+      </w:r>
+      <w:r>
+        <w:rPr>
+          <w:sz w:val="24"/>
+        </w:rPr>
+        <w:fldChar w:fldCharType="end"/>
+      </w:r>
+      <w:bookmarkStart w:id="2" w:name="_GoBack"/>
+      <w:bookmarkEnd w:id="2"/>
+      <w:r>
+        <w:rPr>
+          <w:sz w:val="24"/>
+        </w:rPr>
+        <w:t>.</w:t>
+      </w:r>
+      <w:r>
+        <w:rPr>
+          <w:sz w:val="24"/>
+        </w:rPr>
+        <w:t xml:space="preserve"> Pro spuštění programu za účelem měření stačí </w:t>
       </w:r>
       <w:r>
         <w:rPr>
@@ -2768,7 +2925,6 @@
     <w:p>
       <w:pPr>
         <w:spacing w:after="0"/>
-        <w:ind w:firstLine="340"/>
         <w:jc w:val="both"/>
         <w:rPr>
           <w:sz w:val="24"/>
@@ -2780,10 +2936,10 @@
           <w:sz w:val="24"/>
         </w:rPr>
         <w:drawing>
-          <wp:inline distT="0" distB="0" distL="0" distR="0" wp14:anchorId="36B3FD6D" wp14:editId="320E1E82">
-            <wp:extent cx="5756910" cy="3458845"/>
-            <wp:effectExtent l="0" t="0" r="0" b="8255"/>
-            <wp:docPr id="2" name="Picture 2"/>
+          <wp:inline distT="0" distB="0" distL="0" distR="0" wp14:anchorId="317407A4" wp14:editId="46105212">
+            <wp:extent cx="5760720" cy="3228340"/>
+            <wp:effectExtent l="0" t="0" r="0" b="0"/>
+            <wp:docPr id="8" name="Picture 8"/>
             <wp:cNvGraphicFramePr>
               <a:graphicFrameLocks xmlns:a="http://schemas.openxmlformats.org/drawingml/2006/main" noChangeAspect="1"/>
             </wp:cNvGraphicFramePr>
@@ -2791,10 +2947,8 @@
               <a:graphicData uri="http://schemas.openxmlformats.org/drawingml/2006/picture">
                 <pic:pic xmlns:pic="http://schemas.openxmlformats.org/drawingml/2006/picture">
                   <pic:nvPicPr>
-                    <pic:cNvPr id="0" name="Picture 1"/>
-                    <pic:cNvPicPr>
-                      <a:picLocks noChangeAspect="1" noChangeArrowheads="1"/>
-                    </pic:cNvPicPr>
+                    <pic:cNvPr id="8" name="chart.png"/>
+                    <pic:cNvPicPr/>
                   </pic:nvPicPr>
                   <pic:blipFill>
                     <a:blip r:embed="rId6">
@@ -2804,23 +2958,18 @@
                         </a:ext>
                       </a:extLst>
                     </a:blip>
-                    <a:srcRect/>
                     <a:stretch>
                       <a:fillRect/>
                     </a:stretch>
                   </pic:blipFill>
-                  <pic:spPr bwMode="auto">
+                  <pic:spPr>
                     <a:xfrm>
                       <a:off x="0" y="0"/>
-                      <a:ext cx="5756910" cy="3458845"/>
+                      <a:ext cx="5760720" cy="3228340"/>
                     </a:xfrm>
                     <a:prstGeom prst="rect">
                       <a:avLst/>
                     </a:prstGeom>
-                    <a:noFill/>
-                    <a:ln>
-                      <a:noFill/>
-                    </a:ln>
                   </pic:spPr>
                 </pic:pic>
               </a:graphicData>
@@ -2834,7 +2983,6 @@
         <w:pStyle w:val="Heading1"/>
       </w:pPr>
       <w:r>
-        <w:lastRenderedPageBreak/>
         <w:t>Komunikační protokol</w:t>
       </w:r>
     </w:p>
@@ -2851,31 +2999,86 @@
         <w:rPr>
           <w:sz w:val="24"/>
         </w:rPr>
-        <w:t xml:space="preserve">Na dvou sekvenčních diagramech uvedených níže můžete vidět komunikaci mezi kořenovým procesorem a jeho syny a následně </w:t>
-      </w:r>
-      <w:r>
-        <w:rPr>
-          <w:sz w:val="24"/>
-        </w:rPr>
-        <w:t xml:space="preserve">komunikaci </w:t>
-      </w:r>
-      <w:r>
-        <w:rPr>
-          <w:sz w:val="24"/>
-        </w:rPr>
-        <w:t>mezi dvěma posledními listovými procesory, je</w:t>
-      </w:r>
-      <w:r>
-        <w:rPr>
-          <w:sz w:val="24"/>
-        </w:rPr>
-        <w:t>j</w:t>
-      </w:r>
-      <w:r>
-        <w:rPr>
-          <w:sz w:val="24"/>
-        </w:rPr>
-        <w:t>ich otcem a otcem jejich otce.</w:t>
+        <w:t>Na</w:t>
+      </w:r>
+      <w:r>
+        <w:rPr>
+          <w:sz w:val="24"/>
+        </w:rPr>
+        <w:t xml:space="preserve"> </w:t>
+      </w:r>
+      <w:r>
+        <w:rPr>
+          <w:sz w:val="24"/>
+        </w:rPr>
+        <w:t xml:space="preserve">níže uvedeném </w:t>
+      </w:r>
+      <w:r>
+        <w:rPr>
+          <w:sz w:val="24"/>
+        </w:rPr>
+        <w:t>sekvenční</w:t>
+      </w:r>
+      <w:r>
+        <w:rPr>
+          <w:sz w:val="24"/>
+        </w:rPr>
+        <w:t>m</w:t>
+      </w:r>
+      <w:r>
+        <w:rPr>
+          <w:sz w:val="24"/>
+        </w:rPr>
+        <w:t xml:space="preserve"> diagram</w:t>
+      </w:r>
+      <w:r>
+        <w:rPr>
+          <w:sz w:val="24"/>
+        </w:rPr>
+        <w:t>u</w:t>
+      </w:r>
+      <w:r>
+        <w:rPr>
+          <w:sz w:val="24"/>
+        </w:rPr>
+        <w:t xml:space="preserve"> </w:t>
+      </w:r>
+      <w:r>
+        <w:rPr>
+          <w:sz w:val="24"/>
+        </w:rPr>
+        <w:t xml:space="preserve">můžete vidět komunikaci mezi </w:t>
+      </w:r>
+      <w:r>
+        <w:rPr>
+          <w:sz w:val="24"/>
+        </w:rPr>
+        <w:t>třemi</w:t>
+      </w:r>
+      <w:r>
+        <w:rPr>
+          <w:sz w:val="24"/>
+        </w:rPr>
+        <w:t xml:space="preserve"> procesor</w:t>
+      </w:r>
+      <w:r>
+        <w:rPr>
+          <w:sz w:val="24"/>
+        </w:rPr>
+        <w:t>y z pohledu prostředního, který se právě nachází v </w:t>
+      </w:r>
+      <w:r>
+        <w:rPr>
+          <w:i/>
+          <w:sz w:val="24"/>
+        </w:rPr>
+        <w:t>j-té</w:t>
+      </w:r>
+      <w:r>
+        <w:rPr>
+          <w:sz w:val="24"/>
+        </w:rPr>
+        <w:t xml:space="preserve"> iteraci smyčky pro výpočet sumy suffixů.</w:t>
       </w:r>
       <w:r>
         <w:rPr>
@@ -2921,26 +3124,18 @@
     </w:p>
     <w:p>
       <w:pPr>
-        <w:spacing w:after="0"/>
-        <w:jc w:val="both"/>
-        <w:rPr>
-          <w:sz w:val="24"/>
-        </w:rPr>
-      </w:pPr>
-    </w:p>
-    <w:p>
-      <w:pPr>
         <w:jc w:val="center"/>
       </w:pPr>
       <w:r>
         <w:rPr>
           <w:noProof/>
         </w:rPr>
+        <w:lastRenderedPageBreak/>
         <w:drawing>
-          <wp:inline distT="0" distB="0" distL="0" distR="0" wp14:anchorId="4D987F65" wp14:editId="6E5C1FAE">
-            <wp:extent cx="5262571" cy="3132814"/>
-            <wp:effectExtent l="0" t="0" r="0" b="0"/>
-            <wp:docPr id="4" name="Picture 4"/>
+          <wp:inline distT="0" distB="0" distL="0" distR="0" wp14:anchorId="54E8B21E" wp14:editId="0C246798">
+            <wp:extent cx="3382381" cy="2561052"/>
+            <wp:effectExtent l="0" t="0" r="8890" b="0"/>
+            <wp:docPr id="5" name="Picture 5"/>
             <wp:cNvGraphicFramePr>
               <a:graphicFrameLocks xmlns:a="http://schemas.openxmlformats.org/drawingml/2006/main" noChangeAspect="1"/>
             </wp:cNvGraphicFramePr>
@@ -2948,10 +3143,8 @@
               <a:graphicData uri="http://schemas.openxmlformats.org/drawingml/2006/picture">
                 <pic:pic xmlns:pic="http://schemas.openxmlformats.org/drawingml/2006/picture">
                   <pic:nvPicPr>
-                    <pic:cNvPr id="0" name="Picture 3"/>
-                    <pic:cNvPicPr>
-                      <a:picLocks noChangeAspect="1" noChangeArrowheads="1"/>
-                    </pic:cNvPicPr>
+                    <pic:cNvPr id="5" name="seq_dia.png"/>
+                    <pic:cNvPicPr/>
                   </pic:nvPicPr>
                   <pic:blipFill>
                     <a:blip r:embed="rId7">
@@ -2961,23 +3154,18 @@
                         </a:ext>
                       </a:extLst>
                     </a:blip>
-                    <a:srcRect/>
                     <a:stretch>
                       <a:fillRect/>
                     </a:stretch>
                   </pic:blipFill>
-                  <pic:spPr bwMode="auto">
+                  <pic:spPr>
                     <a:xfrm>
                       <a:off x="0" y="0"/>
-                      <a:ext cx="5306095" cy="3158724"/>
+                      <a:ext cx="3410935" cy="2582672"/>
                     </a:xfrm>
                     <a:prstGeom prst="rect">
                       <a:avLst/>
                     </a:prstGeom>
-                    <a:noFill/>
-                    <a:ln>
-                      <a:noFill/>
-                    </a:ln>
                   </pic:spPr>
                 </pic:pic>
               </a:graphicData>
@@ -2988,68 +3176,9 @@
     </w:p>
     <w:p>
       <w:pPr>
-        <w:jc w:val="center"/>
-      </w:pPr>
-      <w:r>
-        <w:rPr>
-          <w:noProof/>
-        </w:rPr>
-        <w:drawing>
-          <wp:inline distT="0" distB="0" distL="0" distR="0" wp14:anchorId="62B527E2" wp14:editId="5AC7EDF4">
-            <wp:extent cx="5666435" cy="3999506"/>
-            <wp:effectExtent l="0" t="0" r="0" b="1270"/>
-            <wp:docPr id="3" name="Picture 3"/>
-            <wp:cNvGraphicFramePr>
-              <a:graphicFrameLocks xmlns:a="http://schemas.openxmlformats.org/drawingml/2006/main" noChangeAspect="1"/>
-            </wp:cNvGraphicFramePr>
-            <a:graphic xmlns:a="http://schemas.openxmlformats.org/drawingml/2006/main">
-              <a:graphicData uri="http://schemas.openxmlformats.org/drawingml/2006/picture">
-                <pic:pic xmlns:pic="http://schemas.openxmlformats.org/drawingml/2006/picture">
-                  <pic:nvPicPr>
-                    <pic:cNvPr id="0" name="Picture 2"/>
-                    <pic:cNvPicPr>
-                      <a:picLocks noChangeAspect="1" noChangeArrowheads="1"/>
-                    </pic:cNvPicPr>
-                  </pic:nvPicPr>
-                  <pic:blipFill>
-                    <a:blip r:embed="rId8">
-                      <a:extLst>
-                        <a:ext uri="{28A0092B-C50C-407E-A947-70E740481C1C}">
-                          <a14:useLocalDpi xmlns:a14="http://schemas.microsoft.com/office/drawing/2010/main" val="0"/>
-                        </a:ext>
-                      </a:extLst>
-                    </a:blip>
-                    <a:srcRect/>
-                    <a:stretch>
-                      <a:fillRect/>
-                    </a:stretch>
-                  </pic:blipFill>
-                  <pic:spPr bwMode="auto">
-                    <a:xfrm>
-                      <a:off x="0" y="0"/>
-                      <a:ext cx="5736214" cy="4048757"/>
-                    </a:xfrm>
-                    <a:prstGeom prst="rect">
-                      <a:avLst/>
-                    </a:prstGeom>
-                    <a:noFill/>
-                    <a:ln>
-                      <a:noFill/>
-                    </a:ln>
-                  </pic:spPr>
-                </pic:pic>
-              </a:graphicData>
-            </a:graphic>
-          </wp:inline>
-        </w:drawing>
-      </w:r>
-    </w:p>
-    <w:p>
-      <w:pPr>
         <w:pStyle w:val="Heading1"/>
       </w:pPr>
       <w:r>
-        <w:lastRenderedPageBreak/>
         <w:t>Závěr</w:t>
       </w:r>
     </w:p>
@@ -3066,7 +3195,19 @@
         <w:rPr>
           <w:sz w:val="24"/>
         </w:rPr>
-        <w:t xml:space="preserve">Po provedení experimentů bylo zjištěno, že teoretická časová složitost algoritmu Bucket sort popsána v kapitole </w:t>
+        <w:t xml:space="preserve">Po provedení experimentů bylo zjištěno, že teoretická časová složitost algoritmu </w:t>
+      </w:r>
+      <w:r>
+        <w:rPr>
+          <w:sz w:val="24"/>
+        </w:rPr>
+        <w:t>pro výpočet úrovně vrcholu</w:t>
+      </w:r>
+      <w:r>
+        <w:rPr>
+          <w:sz w:val="24"/>
+        </w:rPr>
+        <w:t xml:space="preserve"> popsána v kapitole </w:t>
       </w:r>
       <w:r>
         <w:rPr>
@@ -3113,7 +3254,31 @@
         <w:rPr>
           <w:sz w:val="24"/>
         </w:rPr>
-        <w:t xml:space="preserve"> odpovídá grafu naměřených hodnot, na kterém lze vidět, že s rostoucím počtem řazených hodnot lineárně roste i celkový čas řazení.</w:t>
+        <w:t xml:space="preserve"> odpovídá grafu naměřených hodnot, na kterém lze vidět, že s rostoucím počtem </w:t>
+      </w:r>
+      <w:r>
+        <w:rPr>
+          <w:sz w:val="24"/>
+        </w:rPr>
+        <w:t>hran logaritmicky</w:t>
+      </w:r>
+      <w:r>
+        <w:rPr>
+          <w:sz w:val="24"/>
+        </w:rPr>
+        <w:t xml:space="preserve"> roste i celkový čas </w:t>
+      </w:r>
+      <w:r>
+        <w:rPr>
+          <w:sz w:val="24"/>
+        </w:rPr>
+        <w:t>výpočtu</w:t>
+      </w:r>
+      <w:r>
+        <w:rPr>
+          <w:sz w:val="24"/>
+        </w:rPr>
+        <w:t>.</w:t>
       </w:r>
     </w:p>
     <w:p>
@@ -4286,7 +4451,6 @@
   <w:style w:type="character" w:default="1" w:styleId="DefaultParagraphFont">
     <w:name w:val="Default Paragraph Font"/>
     <w:uiPriority w:val="1"/>
-    <w:semiHidden/>
     <w:unhideWhenUsed/>
   </w:style>
   <w:style w:type="table" w:default="1" w:styleId="TableNormal">
@@ -4687,7 +4851,7 @@
 </file>
 
 <file path=customXml/itemProps1.xml><?xml version="1.0" encoding="utf-8"?>
-<ds:datastoreItem xmlns:ds="http://schemas.openxmlformats.org/officeDocument/2006/customXml" ds:itemID="{9267B953-0FD7-4C12-AFB1-C6381263D94F}">
+<ds:datastoreItem xmlns:ds="http://schemas.openxmlformats.org/officeDocument/2006/customXml" ds:itemID="{F14399A7-DBE2-45EB-99E5-06BEEE39C713}">
   <ds:schemaRefs>
     <ds:schemaRef ds:uri="http://schemas.openxmlformats.org/officeDocument/2006/bibliography"/>
   </ds:schemaRefs>

</xml_diff>